<commit_message>
Update gambar validity and reliability
</commit_message>
<xml_diff>
--- a/Form/5. Form Lembar Monitoring Bimbingan TA.docx
+++ b/Form/5. Form Lembar Monitoring Bimbingan TA.docx
@@ -1,6 +1,6 @@
 
 <file path=word/document.xml><?xml version="1.0" encoding="utf-8"?>
-<w:document xmlns:wpc="http://schemas.microsoft.com/office/word/2010/wordprocessingCanvas" xmlns:mc="http://schemas.openxmlformats.org/markup-compatibility/2006" xmlns:o="urn:schemas-microsoft-com:office:office" xmlns:r="http://schemas.openxmlformats.org/officeDocument/2006/relationships" xmlns:m="http://schemas.openxmlformats.org/officeDocument/2006/math" xmlns:v="urn:schemas-microsoft-com:vml" xmlns:wp14="http://schemas.microsoft.com/office/word/2010/wordprocessingDrawing" xmlns:wp="http://schemas.openxmlformats.org/drawingml/2006/wordprocessingDrawing" xmlns:w10="urn:schemas-microsoft-com:office:word" xmlns:w="http://schemas.openxmlformats.org/wordprocessingml/2006/main" xmlns:w14="http://schemas.microsoft.com/office/word/2010/wordml" xmlns:wpg="http://schemas.microsoft.com/office/word/2010/wordprocessingGroup" xmlns:wpi="http://schemas.microsoft.com/office/word/2010/wordprocessingInk" xmlns:wne="http://schemas.microsoft.com/office/word/2006/wordml" xmlns:wps="http://schemas.microsoft.com/office/word/2010/wordprocessingShape" mc:Ignorable="w14 wp14">
+<w:document xmlns:wpc="http://schemas.microsoft.com/office/word/2010/wordprocessingCanvas" xmlns:cx="http://schemas.microsoft.com/office/drawing/2014/chartex" xmlns:cx1="http://schemas.microsoft.com/office/drawing/2015/9/8/chartex" xmlns:cx2="http://schemas.microsoft.com/office/drawing/2015/10/21/chartex" xmlns:cx3="http://schemas.microsoft.com/office/drawing/2016/5/9/chartex" xmlns:cx4="http://schemas.microsoft.com/office/drawing/2016/5/10/chartex" xmlns:cx5="http://schemas.microsoft.com/office/drawing/2016/5/11/chartex" xmlns:cx6="http://schemas.microsoft.com/office/drawing/2016/5/12/chartex" xmlns:cx7="http://schemas.microsoft.com/office/drawing/2016/5/13/chartex" xmlns:cx8="http://schemas.microsoft.com/office/drawing/2016/5/14/chartex" xmlns:mc="http://schemas.openxmlformats.org/markup-compatibility/2006" xmlns:aink="http://schemas.microsoft.com/office/drawing/2016/ink" xmlns:am3d="http://schemas.microsoft.com/office/drawing/2017/model3d" xmlns:o="urn:schemas-microsoft-com:office:office" xmlns:oel="http://schemas.microsoft.com/office/2019/extlst" xmlns:r="http://schemas.openxmlformats.org/officeDocument/2006/relationships" xmlns:m="http://schemas.openxmlformats.org/officeDocument/2006/math" xmlns:v="urn:schemas-microsoft-com:vml" xmlns:wp14="http://schemas.microsoft.com/office/word/2010/wordprocessingDrawing" xmlns:wp="http://schemas.openxmlformats.org/drawingml/2006/wordprocessingDrawing" xmlns:w10="urn:schemas-microsoft-com:office:word" xmlns:w="http://schemas.openxmlformats.org/wordprocessingml/2006/main" xmlns:w14="http://schemas.microsoft.com/office/word/2010/wordml" xmlns:w15="http://schemas.microsoft.com/office/word/2012/wordml" xmlns:w16cex="http://schemas.microsoft.com/office/word/2018/wordml/cex" xmlns:w16cid="http://schemas.microsoft.com/office/word/2016/wordml/cid" xmlns:w16="http://schemas.microsoft.com/office/word/2018/wordml" xmlns:w16sdtdh="http://schemas.microsoft.com/office/word/2020/wordml/sdtdatahash" xmlns:w16se="http://schemas.microsoft.com/office/word/2015/wordml/symex" xmlns:wpg="http://schemas.microsoft.com/office/word/2010/wordprocessingGroup" xmlns:wpi="http://schemas.microsoft.com/office/word/2010/wordprocessingInk" xmlns:wne="http://schemas.microsoft.com/office/word/2006/wordml" xmlns:wps="http://schemas.microsoft.com/office/word/2010/wordprocessingShape" mc:Ignorable="w14 w15 w16se w16cid w16 w16cex w16sdtdh wp14">
   <w:body>
     <w:p>
       <w:pPr>
@@ -16,15 +16,8 @@
           <w:lang w:val="id-ID"/>
         </w:rPr>
       </w:pPr>
-      <w:bookmarkStart w:id="0" w:name="_GoBack"/>
-      <w:bookmarkEnd w:id="0"/>
-      <w:proofErr w:type="spellStart"/>
-      <w:r>
-        <w:t>Nama</w:t>
-      </w:r>
-      <w:proofErr w:type="spellEnd"/>
-      <w:r>
-        <w:t xml:space="preserve"> </w:t>
+      <w:r>
+        <w:t xml:space="preserve">Nama </w:t>
       </w:r>
       <w:proofErr w:type="spellStart"/>
       <w:r>
@@ -39,30 +32,44 @@
           <w:i/>
           <w:iCs/>
         </w:rPr>
-        <w:t>Student Name</w:t>
-      </w:r>
-      <w:proofErr w:type="gramStart"/>
+        <w:t>Student Nam</w:t>
+      </w:r>
       <w:r>
         <w:rPr>
           <w:i/>
-          <w:lang w:val="id-ID"/>
+          <w:iCs/>
+        </w:rPr>
+        <w:t>e</w:t>
+      </w:r>
+      <w:r>
+        <w:rPr>
+          <w:i/>
+          <w:iCs/>
         </w:rPr>
         <w:tab/>
       </w:r>
       <w:r>
         <w:rPr>
           <w:i/>
-          <w:lang w:val="id-ID"/>
-        </w:rPr>
-        <w:t xml:space="preserve">   </w:t>
-      </w:r>
-      <w:r>
-        <w:rPr>
-          <w:lang w:val="sv-SE"/>
-        </w:rPr>
-        <w:t>:……………………..……………………</w:t>
-      </w:r>
-      <w:proofErr w:type="gramEnd"/>
+          <w:iCs/>
+        </w:rPr>
+        <w:tab/>
+      </w:r>
+      <w:r>
+        <w:rPr>
+          <w:lang w:val="sv-SE"/>
+        </w:rPr>
+        <w:t>:</w:t>
+      </w:r>
+      <w:r>
+        <w:rPr>
+          <w:lang w:val="sv-SE"/>
+        </w:rPr>
+        <w:t xml:space="preserve"> Josiah Hans Sujudi</w:t>
+      </w:r>
+      <w:r>
+        <w:tab/>
+      </w:r>
       <w:r>
         <w:rPr>
           <w:lang w:val="sv-SE"/>
@@ -87,7 +94,35 @@
         <w:t>Final Project Advisor</w:t>
       </w:r>
       <w:r>
-        <w:t>:…………………………</w:t>
+        <w:t>:</w:t>
+      </w:r>
+      <w:r>
+        <w:t xml:space="preserve"> </w:t>
+      </w:r>
+      <w:proofErr w:type="spellStart"/>
+      <w:r>
+        <w:t>Kusno</w:t>
+      </w:r>
+      <w:proofErr w:type="spellEnd"/>
+      <w:r>
+        <w:t xml:space="preserve"> </w:t>
+      </w:r>
+      <w:proofErr w:type="spellStart"/>
+      <w:r>
+        <w:t>Prasetya</w:t>
+      </w:r>
+      <w:proofErr w:type="spellEnd"/>
+      <w:r>
+        <w:t xml:space="preserve"> Ph</w:t>
+      </w:r>
+      <w:r>
+        <w:t>.</w:t>
+      </w:r>
+      <w:r>
+        <w:t>D</w:t>
+      </w:r>
+      <w:r>
+        <w:t>.</w:t>
       </w:r>
     </w:p>
     <w:p>
@@ -112,31 +147,26 @@
           <w:i/>
           <w:iCs/>
         </w:rPr>
-        <w:t>Student ID Number</w:t>
-      </w:r>
-      <w:proofErr w:type="gramStart"/>
-      <w:r>
-        <w:rPr>
-          <w:lang w:val="sv-SE"/>
+        <w:t>Student ID Numbe</w:t>
+      </w:r>
+      <w:r>
+        <w:rPr>
+          <w:i/>
+          <w:iCs/>
+        </w:rPr>
+        <w:t>r</w:t>
+      </w:r>
+      <w:r>
+        <w:rPr>
+          <w:i/>
+          <w:iCs/>
         </w:rPr>
         <w:tab/>
       </w:r>
       <w:r>
         <w:rPr>
-          <w:lang w:val="id-ID"/>
-        </w:rPr>
-        <w:t xml:space="preserve">   </w:t>
-      </w:r>
-      <w:r>
-        <w:rPr>
-          <w:lang w:val="sv-SE"/>
-        </w:rPr>
-        <w:t>:……………………..……………………</w:t>
-      </w:r>
-      <w:proofErr w:type="gramEnd"/>
-      <w:r>
-        <w:rPr>
-          <w:lang w:val="sv-SE"/>
+          <w:i/>
+          <w:iCs/>
         </w:rPr>
         <w:tab/>
       </w:r>
@@ -144,12 +174,21 @@
         <w:rPr>
           <w:lang w:val="sv-SE"/>
         </w:rPr>
+        <w:t>:</w:t>
+      </w:r>
+      <w:r>
+        <w:rPr>
+          <w:lang w:val="sv-SE"/>
+        </w:rPr>
+        <w:t xml:space="preserve"> 01081180014</w:t>
+      </w:r>
+      <w:r>
         <w:tab/>
       </w:r>
       <w:r>
-        <w:rPr>
-          <w:lang w:val="sv-SE"/>
-        </w:rPr>
+        <w:tab/>
+      </w:r>
+      <w:r>
         <w:tab/>
       </w:r>
     </w:p>
@@ -182,27 +221,24 @@
         <w:t>Study Program</w:t>
       </w:r>
       <w:r>
-        <w:rPr>
-          <w:lang w:val="sv-SE"/>
-        </w:rPr>
         <w:tab/>
       </w:r>
       <w:r>
-        <w:rPr>
-          <w:lang w:val="id-ID"/>
-        </w:rPr>
-        <w:t xml:space="preserve">   </w:t>
-      </w:r>
-      <w:r>
-        <w:rPr>
-          <w:lang w:val="sv-SE"/>
-        </w:rPr>
-        <w:t>:……………………..……………………</w:t>
-      </w:r>
-      <w:r>
-        <w:rPr>
-          <w:lang w:val="sv-SE"/>
-        </w:rPr>
+        <w:tab/>
+      </w:r>
+      <w:r>
+        <w:rPr>
+          <w:lang w:val="sv-SE"/>
+        </w:rPr>
+        <w:t>:</w:t>
+      </w:r>
+      <w:r>
+        <w:rPr>
+          <w:lang w:val="sv-SE"/>
+        </w:rPr>
+        <w:t xml:space="preserve"> Sistem Informasi</w:t>
+      </w:r>
+      <w:r>
         <w:tab/>
       </w:r>
       <w:r>
@@ -240,6 +276,7 @@
       <w:r>
         <w:t xml:space="preserve"> / </w:t>
       </w:r>
+      <w:proofErr w:type="spellStart"/>
       <w:r>
         <w:rPr>
           <w:i/>
@@ -248,39 +285,32 @@
         </w:rPr>
         <w:t>Faculty</w:t>
       </w:r>
-      <w:proofErr w:type="gramStart"/>
+      <w:proofErr w:type="spellEnd"/>
       <w:r>
         <w:tab/>
       </w:r>
       <w:r>
-        <w:rPr>
-          <w:lang w:val="id-ID"/>
-        </w:rPr>
-        <w:t xml:space="preserve">   </w:t>
-      </w:r>
-      <w:r>
-        <w:rPr>
-          <w:lang w:val="sv-SE"/>
-        </w:rPr>
-        <w:t>:……………………..……………………</w:t>
-      </w:r>
-      <w:proofErr w:type="gramEnd"/>
-      <w:r>
-        <w:rPr>
-          <w:lang w:val="id-ID"/>
-        </w:rPr>
         <w:tab/>
       </w:r>
       <w:r>
         <w:rPr>
-          <w:lang w:val="id-ID"/>
-        </w:rPr>
+          <w:lang w:val="sv-SE"/>
+        </w:rPr>
+        <w:t>:</w:t>
+      </w:r>
+      <w:r>
+        <w:rPr>
+          <w:lang w:val="sv-SE"/>
+        </w:rPr>
+        <w:t xml:space="preserve"> Ilmu Komputer</w:t>
+      </w:r>
+      <w:r>
         <w:tab/>
       </w:r>
       <w:r>
-        <w:rPr>
-          <w:lang w:val="id-ID"/>
-        </w:rPr>
+        <w:tab/>
+      </w:r>
+      <w:r>
         <w:tab/>
       </w:r>
     </w:p>
@@ -297,36 +327,56 @@
         </w:rPr>
         <w:t xml:space="preserve">Lokasi Kampus / </w:t>
       </w:r>
+      <w:proofErr w:type="spellStart"/>
       <w:r>
         <w:rPr>
           <w:i/>
+          <w:iCs/>
           <w:lang w:val="id-ID"/>
         </w:rPr>
-        <w:t>Campus Location</w:t>
-      </w:r>
+        <w:t>Campus</w:t>
+      </w:r>
+      <w:proofErr w:type="spellEnd"/>
       <w:r>
         <w:rPr>
           <w:i/>
+          <w:iCs/>
           <w:lang w:val="id-ID"/>
         </w:rPr>
         <w:t xml:space="preserve"> </w:t>
       </w:r>
-      <w:r>
-        <w:rPr>
+      <w:proofErr w:type="spellStart"/>
+      <w:r>
+        <w:rPr>
+          <w:i/>
+          <w:iCs/>
           <w:lang w:val="id-ID"/>
         </w:rPr>
-        <w:t xml:space="preserve">: </w:t>
-      </w:r>
-      <w:r>
-        <w:rPr>
-          <w:lang w:val="sv-SE"/>
-        </w:rPr>
-        <w:t>……………………..……………………</w:t>
+        <w:t>Location</w:t>
+      </w:r>
+      <w:proofErr w:type="spellEnd"/>
+      <w:r>
+        <w:tab/>
       </w:r>
       <w:r>
         <w:rPr>
           <w:lang w:val="id-ID"/>
         </w:rPr>
+        <w:t>:</w:t>
+      </w:r>
+      <w:r>
+        <w:rPr>
+          <w:lang w:val="id-ID"/>
+        </w:rPr>
+        <w:t xml:space="preserve"> </w:t>
+      </w:r>
+      <w:r>
+        <w:rPr>
+          <w:lang w:val="sv-SE"/>
+        </w:rPr>
+        <w:t>Lippo Village</w:t>
+      </w:r>
+      <w:r>
         <w:tab/>
       </w:r>
     </w:p>
@@ -345,23 +395,16 @@
         <w:t>Semester</w:t>
       </w:r>
       <w:r>
-        <w:rPr>
-          <w:lang w:val="id-ID"/>
-        </w:rPr>
         <w:tab/>
       </w:r>
       <w:r>
-        <w:rPr>
-          <w:lang w:val="id-ID"/>
-        </w:rPr>
         <w:tab/>
       </w:r>
       <w:r>
-        <w:rPr>
-          <w:lang w:val="id-ID"/>
-        </w:rPr>
         <w:tab/>
-        <w:t xml:space="preserve">            </w:t>
+      </w:r>
+      <w:r>
+        <w:tab/>
       </w:r>
       <w:r>
         <w:t>:</w:t>
@@ -370,7 +413,43 @@
         <w:rPr>
           <w:lang w:val="sv-SE"/>
         </w:rPr>
-        <w:t xml:space="preserve"> ……………………..……………………</w:t>
+        <w:t xml:space="preserve"> </w:t>
+      </w:r>
+      <w:r>
+        <w:rPr>
+          <w:lang w:val="sv-SE"/>
+        </w:rPr>
+        <w:t>1</w:t>
+      </w:r>
+      <w:r>
+        <w:rPr>
+          <w:lang w:val="sv-SE"/>
+        </w:rPr>
+        <w:t>1</w:t>
+      </w:r>
+      <w:r>
+        <w:rPr>
+          <w:lang w:val="sv-SE"/>
+        </w:rPr>
+        <w:t xml:space="preserve"> (</w:t>
+      </w:r>
+      <w:r>
+        <w:rPr>
+          <w:lang w:val="sv-SE"/>
+        </w:rPr>
+        <w:t>sebela</w:t>
+      </w:r>
+      <w:r>
+        <w:rPr>
+          <w:lang w:val="sv-SE"/>
+        </w:rPr>
+        <w:t>s</w:t>
+      </w:r>
+      <w:r>
+        <w:rPr>
+          <w:lang w:val="sv-SE"/>
+        </w:rPr>
+        <w:t>)</w:t>
       </w:r>
     </w:p>
     <w:p>
@@ -438,6 +517,7 @@
               </w:rPr>
               <w:t xml:space="preserve">Minggu Ke- </w:t>
             </w:r>
+            <w:proofErr w:type="spellStart"/>
             <w:r>
               <w:rPr>
                 <w:b/>
@@ -448,7 +528,46 @@
                 <w:szCs w:val="18"/>
                 <w:lang w:val="id-ID"/>
               </w:rPr>
-              <w:t>Week of-</w:t>
+              <w:t>Week</w:t>
+            </w:r>
+            <w:proofErr w:type="spellEnd"/>
+            <w:r>
+              <w:rPr>
+                <w:b/>
+                <w:bCs/>
+                <w:i/>
+                <w:iCs/>
+                <w:sz w:val="18"/>
+                <w:szCs w:val="18"/>
+                <w:lang w:val="id-ID"/>
+              </w:rPr>
+              <w:t xml:space="preserve"> </w:t>
+            </w:r>
+            <w:proofErr w:type="spellStart"/>
+            <w:r>
+              <w:rPr>
+                <w:b/>
+                <w:bCs/>
+                <w:i/>
+                <w:iCs/>
+                <w:sz w:val="18"/>
+                <w:szCs w:val="18"/>
+                <w:lang w:val="id-ID"/>
+              </w:rPr>
+              <w:t>of</w:t>
+            </w:r>
+            <w:proofErr w:type="spellEnd"/>
+            <w:r>
+              <w:rPr>
+                <w:b/>
+                <w:bCs/>
+                <w:i/>
+                <w:iCs/>
+                <w:sz w:val="18"/>
+                <w:szCs w:val="18"/>
+                <w:lang w:val="id-ID"/>
+              </w:rPr>
+              <w:t>-</w:t>
             </w:r>
           </w:p>
         </w:tc>
@@ -649,7 +768,6 @@
                 <w:szCs w:val="14"/>
               </w:rPr>
             </w:pPr>
-            <w:proofErr w:type="spellStart"/>
             <w:r>
               <w:rPr>
                 <w:b/>
@@ -657,17 +775,7 @@
                 <w:sz w:val="14"/>
                 <w:szCs w:val="14"/>
               </w:rPr>
-              <w:t>Tanda</w:t>
-            </w:r>
-            <w:proofErr w:type="spellEnd"/>
-            <w:r>
-              <w:rPr>
-                <w:b/>
-                <w:bCs/>
-                <w:sz w:val="14"/>
-                <w:szCs w:val="14"/>
-              </w:rPr>
-              <w:t xml:space="preserve"> </w:t>
+              <w:t xml:space="preserve">Tanda </w:t>
             </w:r>
             <w:proofErr w:type="spellStart"/>
             <w:r>
@@ -817,9 +925,15 @@
               <w:rPr>
                 <w:sz w:val="18"/>
                 <w:szCs w:val="18"/>
-                <w:lang w:val="id-ID"/>
-              </w:rPr>
-            </w:pPr>
+              </w:rPr>
+            </w:pPr>
+            <w:r>
+              <w:rPr>
+                <w:sz w:val="18"/>
+                <w:szCs w:val="18"/>
+              </w:rPr>
+              <w:t>1</w:t>
+            </w:r>
           </w:p>
         </w:tc>
         <w:tc>
@@ -836,66 +950,161 @@
               <w:jc w:val="center"/>
               <w:rPr>
                 <w:sz w:val="18"/>
+                <w:szCs w:val="18"/>
+              </w:rPr>
+            </w:pPr>
+            <w:proofErr w:type="spellStart"/>
+            <w:r>
+              <w:rPr>
+                <w:sz w:val="18"/>
+                <w:szCs w:val="18"/>
+              </w:rPr>
+              <w:t>Kamis</w:t>
+            </w:r>
+            <w:proofErr w:type="spellEnd"/>
+          </w:p>
+        </w:tc>
+        <w:tc>
+          <w:tcPr>
+            <w:tcW w:w="1260" w:type="dxa"/>
+            <w:vAlign w:val="center"/>
+          </w:tcPr>
+          <w:p>
+            <w:pPr>
+              <w:tabs>
+                <w:tab w:val="left" w:pos="2160"/>
+              </w:tabs>
+              <w:spacing w:line="360" w:lineRule="auto"/>
+              <w:jc w:val="center"/>
+              <w:rPr>
+                <w:sz w:val="18"/>
+                <w:szCs w:val="18"/>
+              </w:rPr>
+            </w:pPr>
+            <w:r>
+              <w:rPr>
+                <w:sz w:val="18"/>
+                <w:szCs w:val="18"/>
+              </w:rPr>
+              <w:t>19/05/22</w:t>
+            </w:r>
+          </w:p>
+        </w:tc>
+        <w:tc>
+          <w:tcPr>
+            <w:tcW w:w="6405" w:type="dxa"/>
+            <w:vAlign w:val="center"/>
+          </w:tcPr>
+          <w:p>
+            <w:pPr>
+              <w:tabs>
+                <w:tab w:val="left" w:pos="2160"/>
+              </w:tabs>
+              <w:spacing w:line="360" w:lineRule="auto"/>
+              <w:jc w:val="center"/>
+              <w:rPr>
+                <w:sz w:val="18"/>
+                <w:szCs w:val="18"/>
+              </w:rPr>
+            </w:pPr>
+            <w:proofErr w:type="spellStart"/>
+            <w:r>
+              <w:rPr>
+                <w:sz w:val="18"/>
+                <w:szCs w:val="18"/>
+              </w:rPr>
+              <w:t>Revisi</w:t>
+            </w:r>
+            <w:proofErr w:type="spellEnd"/>
+            <w:r>
+              <w:rPr>
+                <w:sz w:val="18"/>
+                <w:szCs w:val="18"/>
+              </w:rPr>
+              <w:t xml:space="preserve"> </w:t>
+            </w:r>
+            <w:proofErr w:type="spellStart"/>
+            <w:r>
+              <w:rPr>
+                <w:sz w:val="18"/>
+                <w:szCs w:val="18"/>
+              </w:rPr>
+              <w:t>skripsi</w:t>
+            </w:r>
+            <w:proofErr w:type="spellEnd"/>
+          </w:p>
+        </w:tc>
+        <w:tc>
+          <w:tcPr>
+            <w:tcW w:w="2339" w:type="dxa"/>
+            <w:vAlign w:val="center"/>
+          </w:tcPr>
+          <w:p>
+            <w:pPr>
+              <w:tabs>
+                <w:tab w:val="left" w:pos="2160"/>
+              </w:tabs>
+              <w:jc w:val="center"/>
+              <w:rPr>
+                <w:sz w:val="18"/>
                 <w:szCs w:val="16"/>
               </w:rPr>
             </w:pPr>
-          </w:p>
-        </w:tc>
-        <w:tc>
-          <w:tcPr>
-            <w:tcW w:w="1260" w:type="dxa"/>
-            <w:vAlign w:val="center"/>
-          </w:tcPr>
-          <w:p>
-            <w:pPr>
-              <w:tabs>
-                <w:tab w:val="left" w:pos="2160"/>
-              </w:tabs>
-              <w:spacing w:line="360" w:lineRule="auto"/>
-              <w:jc w:val="center"/>
-              <w:rPr>
+            <w:r>
+              <w:rPr>
+                <w:noProof/>
                 <w:sz w:val="18"/>
                 <w:szCs w:val="16"/>
               </w:rPr>
-            </w:pPr>
-          </w:p>
-        </w:tc>
-        <w:tc>
-          <w:tcPr>
-            <w:tcW w:w="6405" w:type="dxa"/>
-            <w:vAlign w:val="center"/>
-          </w:tcPr>
-          <w:p>
-            <w:pPr>
-              <w:tabs>
-                <w:tab w:val="left" w:pos="2160"/>
-              </w:tabs>
-              <w:spacing w:line="360" w:lineRule="auto"/>
-              <w:jc w:val="center"/>
-              <w:rPr>
-                <w:sz w:val="18"/>
-                <w:szCs w:val="16"/>
-              </w:rPr>
-            </w:pPr>
-          </w:p>
-        </w:tc>
-        <w:tc>
-          <w:tcPr>
-            <w:tcW w:w="2339" w:type="dxa"/>
-            <w:vAlign w:val="center"/>
-          </w:tcPr>
-          <w:p>
-            <w:pPr>
-              <w:tabs>
-                <w:tab w:val="left" w:pos="2160"/>
-              </w:tabs>
-              <w:spacing w:line="360" w:lineRule="auto"/>
-              <w:jc w:val="center"/>
-              <w:rPr>
-                <w:sz w:val="18"/>
-                <w:szCs w:val="16"/>
-              </w:rPr>
-            </w:pPr>
+              <w:drawing>
+                <wp:inline distT="0" distB="0" distL="0" distR="0" wp14:anchorId="2B8B7FB0" wp14:editId="06983C2A">
+                  <wp:extent cx="129209" cy="184023"/>
+                  <wp:effectExtent l="0" t="0" r="4445" b="6985"/>
+                  <wp:docPr id="3" name="Picture 3"/>
+                  <wp:cNvGraphicFramePr>
+                    <a:graphicFrameLocks xmlns:a="http://schemas.openxmlformats.org/drawingml/2006/main" noChangeAspect="1"/>
+                  </wp:cNvGraphicFramePr>
+                  <a:graphic xmlns:a="http://schemas.openxmlformats.org/drawingml/2006/main">
+                    <a:graphicData uri="http://schemas.openxmlformats.org/drawingml/2006/picture">
+                      <pic:pic xmlns:pic="http://schemas.openxmlformats.org/drawingml/2006/picture">
+                        <pic:nvPicPr>
+                          <pic:cNvPr id="0" name="Picture 3"/>
+                          <pic:cNvPicPr>
+                            <a:picLocks noChangeAspect="1" noChangeArrowheads="1"/>
+                          </pic:cNvPicPr>
+                        </pic:nvPicPr>
+                        <pic:blipFill>
+                          <a:blip r:embed="rId7" cstate="print">
+                            <a:extLst>
+                              <a:ext uri="{28A0092B-C50C-407E-A947-70E740481C1C}">
+                                <a14:useLocalDpi xmlns:a14="http://schemas.microsoft.com/office/drawing/2010/main" val="0"/>
+                              </a:ext>
+                            </a:extLst>
+                          </a:blip>
+                          <a:srcRect/>
+                          <a:stretch>
+                            <a:fillRect/>
+                          </a:stretch>
+                        </pic:blipFill>
+                        <pic:spPr bwMode="auto">
+                          <a:xfrm>
+                            <a:off x="0" y="0"/>
+                            <a:ext cx="144559" cy="205884"/>
+                          </a:xfrm>
+                          <a:prstGeom prst="rect">
+                            <a:avLst/>
+                          </a:prstGeom>
+                          <a:noFill/>
+                          <a:ln>
+                            <a:noFill/>
+                          </a:ln>
+                        </pic:spPr>
+                      </pic:pic>
+                    </a:graphicData>
+                  </a:graphic>
+                </wp:inline>
+              </w:drawing>
+            </w:r>
           </w:p>
         </w:tc>
         <w:tc>
@@ -934,9 +1143,15 @@
               <w:rPr>
                 <w:sz w:val="18"/>
                 <w:szCs w:val="18"/>
-                <w:lang w:val="id-ID"/>
-              </w:rPr>
-            </w:pPr>
+              </w:rPr>
+            </w:pPr>
+            <w:r>
+              <w:rPr>
+                <w:sz w:val="18"/>
+                <w:szCs w:val="18"/>
+              </w:rPr>
+              <w:t>2</w:t>
+            </w:r>
           </w:p>
         </w:tc>
         <w:tc>
@@ -953,66 +1168,161 @@
               <w:jc w:val="center"/>
               <w:rPr>
                 <w:sz w:val="18"/>
+                <w:szCs w:val="18"/>
+              </w:rPr>
+            </w:pPr>
+            <w:proofErr w:type="spellStart"/>
+            <w:r>
+              <w:rPr>
+                <w:sz w:val="18"/>
+                <w:szCs w:val="18"/>
+              </w:rPr>
+              <w:t>Jumat</w:t>
+            </w:r>
+            <w:proofErr w:type="spellEnd"/>
+          </w:p>
+        </w:tc>
+        <w:tc>
+          <w:tcPr>
+            <w:tcW w:w="1260" w:type="dxa"/>
+            <w:vAlign w:val="center"/>
+          </w:tcPr>
+          <w:p>
+            <w:pPr>
+              <w:tabs>
+                <w:tab w:val="left" w:pos="2160"/>
+              </w:tabs>
+              <w:spacing w:line="360" w:lineRule="auto"/>
+              <w:jc w:val="center"/>
+              <w:rPr>
+                <w:sz w:val="18"/>
+                <w:szCs w:val="18"/>
+              </w:rPr>
+            </w:pPr>
+            <w:r>
+              <w:rPr>
+                <w:sz w:val="18"/>
+                <w:szCs w:val="18"/>
+              </w:rPr>
+              <w:t>20/05/22</w:t>
+            </w:r>
+          </w:p>
+        </w:tc>
+        <w:tc>
+          <w:tcPr>
+            <w:tcW w:w="6405" w:type="dxa"/>
+            <w:vAlign w:val="center"/>
+          </w:tcPr>
+          <w:p>
+            <w:pPr>
+              <w:tabs>
+                <w:tab w:val="left" w:pos="2160"/>
+              </w:tabs>
+              <w:spacing w:line="360" w:lineRule="auto"/>
+              <w:jc w:val="center"/>
+              <w:rPr>
+                <w:sz w:val="18"/>
+                <w:szCs w:val="18"/>
+              </w:rPr>
+            </w:pPr>
+            <w:proofErr w:type="spellStart"/>
+            <w:r>
+              <w:rPr>
+                <w:sz w:val="18"/>
+                <w:szCs w:val="18"/>
+              </w:rPr>
+              <w:t>Finalisasi</w:t>
+            </w:r>
+            <w:proofErr w:type="spellEnd"/>
+            <w:r>
+              <w:rPr>
+                <w:sz w:val="18"/>
+                <w:szCs w:val="18"/>
+              </w:rPr>
+              <w:t xml:space="preserve"> </w:t>
+            </w:r>
+            <w:proofErr w:type="spellStart"/>
+            <w:r>
+              <w:rPr>
+                <w:sz w:val="18"/>
+                <w:szCs w:val="18"/>
+              </w:rPr>
+              <w:t>skripsi</w:t>
+            </w:r>
+            <w:proofErr w:type="spellEnd"/>
+          </w:p>
+        </w:tc>
+        <w:tc>
+          <w:tcPr>
+            <w:tcW w:w="2339" w:type="dxa"/>
+            <w:vAlign w:val="center"/>
+          </w:tcPr>
+          <w:p>
+            <w:pPr>
+              <w:tabs>
+                <w:tab w:val="left" w:pos="2160"/>
+              </w:tabs>
+              <w:jc w:val="center"/>
+              <w:rPr>
+                <w:sz w:val="18"/>
                 <w:szCs w:val="16"/>
               </w:rPr>
             </w:pPr>
-          </w:p>
-        </w:tc>
-        <w:tc>
-          <w:tcPr>
-            <w:tcW w:w="1260" w:type="dxa"/>
-            <w:vAlign w:val="center"/>
-          </w:tcPr>
-          <w:p>
-            <w:pPr>
-              <w:tabs>
-                <w:tab w:val="left" w:pos="2160"/>
-              </w:tabs>
-              <w:spacing w:line="360" w:lineRule="auto"/>
-              <w:jc w:val="center"/>
-              <w:rPr>
+            <w:r>
+              <w:rPr>
+                <w:noProof/>
                 <w:sz w:val="18"/>
                 <w:szCs w:val="16"/>
               </w:rPr>
-            </w:pPr>
-          </w:p>
-        </w:tc>
-        <w:tc>
-          <w:tcPr>
-            <w:tcW w:w="6405" w:type="dxa"/>
-            <w:vAlign w:val="center"/>
-          </w:tcPr>
-          <w:p>
-            <w:pPr>
-              <w:tabs>
-                <w:tab w:val="left" w:pos="2160"/>
-              </w:tabs>
-              <w:spacing w:line="360" w:lineRule="auto"/>
-              <w:jc w:val="center"/>
-              <w:rPr>
-                <w:sz w:val="18"/>
-                <w:szCs w:val="16"/>
-              </w:rPr>
-            </w:pPr>
-          </w:p>
-        </w:tc>
-        <w:tc>
-          <w:tcPr>
-            <w:tcW w:w="2339" w:type="dxa"/>
-            <w:vAlign w:val="center"/>
-          </w:tcPr>
-          <w:p>
-            <w:pPr>
-              <w:tabs>
-                <w:tab w:val="left" w:pos="2160"/>
-              </w:tabs>
-              <w:spacing w:line="360" w:lineRule="auto"/>
-              <w:jc w:val="center"/>
-              <w:rPr>
-                <w:sz w:val="18"/>
-                <w:szCs w:val="16"/>
-              </w:rPr>
-            </w:pPr>
+              <w:drawing>
+                <wp:inline distT="0" distB="0" distL="0" distR="0" wp14:anchorId="1BE4402C" wp14:editId="1E7E9714">
+                  <wp:extent cx="129209" cy="184023"/>
+                  <wp:effectExtent l="0" t="0" r="4445" b="6985"/>
+                  <wp:docPr id="4" name="Picture 4"/>
+                  <wp:cNvGraphicFramePr>
+                    <a:graphicFrameLocks xmlns:a="http://schemas.openxmlformats.org/drawingml/2006/main" noChangeAspect="1"/>
+                  </wp:cNvGraphicFramePr>
+                  <a:graphic xmlns:a="http://schemas.openxmlformats.org/drawingml/2006/main">
+                    <a:graphicData uri="http://schemas.openxmlformats.org/drawingml/2006/picture">
+                      <pic:pic xmlns:pic="http://schemas.openxmlformats.org/drawingml/2006/picture">
+                        <pic:nvPicPr>
+                          <pic:cNvPr id="0" name="Picture 3"/>
+                          <pic:cNvPicPr>
+                            <a:picLocks noChangeAspect="1" noChangeArrowheads="1"/>
+                          </pic:cNvPicPr>
+                        </pic:nvPicPr>
+                        <pic:blipFill>
+                          <a:blip r:embed="rId7" cstate="print">
+                            <a:extLst>
+                              <a:ext uri="{28A0092B-C50C-407E-A947-70E740481C1C}">
+                                <a14:useLocalDpi xmlns:a14="http://schemas.microsoft.com/office/drawing/2010/main" val="0"/>
+                              </a:ext>
+                            </a:extLst>
+                          </a:blip>
+                          <a:srcRect/>
+                          <a:stretch>
+                            <a:fillRect/>
+                          </a:stretch>
+                        </pic:blipFill>
+                        <pic:spPr bwMode="auto">
+                          <a:xfrm>
+                            <a:off x="0" y="0"/>
+                            <a:ext cx="144559" cy="205884"/>
+                          </a:xfrm>
+                          <a:prstGeom prst="rect">
+                            <a:avLst/>
+                          </a:prstGeom>
+                          <a:noFill/>
+                          <a:ln>
+                            <a:noFill/>
+                          </a:ln>
+                        </pic:spPr>
+                      </pic:pic>
+                    </a:graphicData>
+                  </a:graphic>
+                </wp:inline>
+              </w:drawing>
+            </w:r>
           </w:p>
         </w:tc>
         <w:tc>
@@ -1051,9 +1361,15 @@
               <w:rPr>
                 <w:sz w:val="18"/>
                 <w:szCs w:val="18"/>
-                <w:lang w:val="id-ID"/>
-              </w:rPr>
-            </w:pPr>
+              </w:rPr>
+            </w:pPr>
+            <w:r>
+              <w:rPr>
+                <w:sz w:val="18"/>
+                <w:szCs w:val="18"/>
+              </w:rPr>
+              <w:t>3</w:t>
+            </w:r>
           </w:p>
         </w:tc>
         <w:tc>
@@ -1070,7 +1386,7 @@
               <w:jc w:val="center"/>
               <w:rPr>
                 <w:sz w:val="18"/>
-                <w:szCs w:val="16"/>
+                <w:szCs w:val="18"/>
               </w:rPr>
             </w:pPr>
           </w:p>
@@ -1089,7 +1405,7 @@
               <w:jc w:val="center"/>
               <w:rPr>
                 <w:sz w:val="18"/>
-                <w:szCs w:val="16"/>
+                <w:szCs w:val="18"/>
               </w:rPr>
             </w:pPr>
           </w:p>
@@ -1108,7 +1424,7 @@
               <w:jc w:val="center"/>
               <w:rPr>
                 <w:sz w:val="18"/>
-                <w:szCs w:val="16"/>
+                <w:szCs w:val="18"/>
               </w:rPr>
             </w:pPr>
           </w:p>
@@ -1168,9 +1484,15 @@
               <w:rPr>
                 <w:sz w:val="18"/>
                 <w:szCs w:val="18"/>
-                <w:lang w:val="id-ID"/>
-              </w:rPr>
-            </w:pPr>
+              </w:rPr>
+            </w:pPr>
+            <w:r>
+              <w:rPr>
+                <w:sz w:val="18"/>
+                <w:szCs w:val="18"/>
+              </w:rPr>
+              <w:t>4</w:t>
+            </w:r>
           </w:p>
         </w:tc>
         <w:tc>
@@ -1187,7 +1509,7 @@
               <w:jc w:val="center"/>
               <w:rPr>
                 <w:sz w:val="18"/>
-                <w:szCs w:val="16"/>
+                <w:szCs w:val="18"/>
               </w:rPr>
             </w:pPr>
           </w:p>
@@ -1206,7 +1528,7 @@
               <w:jc w:val="center"/>
               <w:rPr>
                 <w:sz w:val="18"/>
-                <w:szCs w:val="16"/>
+                <w:szCs w:val="18"/>
               </w:rPr>
             </w:pPr>
           </w:p>
@@ -1225,7 +1547,7 @@
               <w:jc w:val="center"/>
               <w:rPr>
                 <w:sz w:val="18"/>
-                <w:szCs w:val="16"/>
+                <w:szCs w:val="18"/>
               </w:rPr>
             </w:pPr>
           </w:p>
@@ -1285,9 +1607,15 @@
               <w:rPr>
                 <w:sz w:val="18"/>
                 <w:szCs w:val="18"/>
-                <w:lang w:val="id-ID"/>
-              </w:rPr>
-            </w:pPr>
+              </w:rPr>
+            </w:pPr>
+            <w:r>
+              <w:rPr>
+                <w:sz w:val="18"/>
+                <w:szCs w:val="18"/>
+              </w:rPr>
+              <w:t>5</w:t>
+            </w:r>
           </w:p>
         </w:tc>
         <w:tc>
@@ -1304,7 +1632,7 @@
               <w:jc w:val="center"/>
               <w:rPr>
                 <w:sz w:val="18"/>
-                <w:szCs w:val="16"/>
+                <w:szCs w:val="18"/>
               </w:rPr>
             </w:pPr>
           </w:p>
@@ -1323,7 +1651,7 @@
               <w:jc w:val="center"/>
               <w:rPr>
                 <w:sz w:val="18"/>
-                <w:szCs w:val="16"/>
+                <w:szCs w:val="18"/>
               </w:rPr>
             </w:pPr>
           </w:p>
@@ -1342,7 +1670,7 @@
               <w:jc w:val="center"/>
               <w:rPr>
                 <w:sz w:val="18"/>
-                <w:szCs w:val="16"/>
+                <w:szCs w:val="18"/>
               </w:rPr>
             </w:pPr>
           </w:p>
@@ -1402,9 +1730,15 @@
               <w:rPr>
                 <w:sz w:val="18"/>
                 <w:szCs w:val="18"/>
-                <w:lang w:val="id-ID"/>
-              </w:rPr>
-            </w:pPr>
+              </w:rPr>
+            </w:pPr>
+            <w:r>
+              <w:rPr>
+                <w:sz w:val="18"/>
+                <w:szCs w:val="18"/>
+              </w:rPr>
+              <w:t>6</w:t>
+            </w:r>
           </w:p>
         </w:tc>
         <w:tc>
@@ -1421,7 +1755,7 @@
               <w:jc w:val="center"/>
               <w:rPr>
                 <w:sz w:val="18"/>
-                <w:szCs w:val="16"/>
+                <w:szCs w:val="18"/>
               </w:rPr>
             </w:pPr>
           </w:p>
@@ -1440,7 +1774,7 @@
               <w:jc w:val="center"/>
               <w:rPr>
                 <w:sz w:val="18"/>
-                <w:szCs w:val="16"/>
+                <w:szCs w:val="18"/>
               </w:rPr>
             </w:pPr>
           </w:p>
@@ -1459,7 +1793,7 @@
               <w:jc w:val="center"/>
               <w:rPr>
                 <w:sz w:val="18"/>
-                <w:szCs w:val="16"/>
+                <w:szCs w:val="18"/>
               </w:rPr>
             </w:pPr>
           </w:p>
@@ -1519,9 +1853,15 @@
               <w:rPr>
                 <w:sz w:val="18"/>
                 <w:szCs w:val="18"/>
-                <w:lang w:val="id-ID"/>
-              </w:rPr>
-            </w:pPr>
+              </w:rPr>
+            </w:pPr>
+            <w:r>
+              <w:rPr>
+                <w:sz w:val="18"/>
+                <w:szCs w:val="18"/>
+              </w:rPr>
+              <w:t>7</w:t>
+            </w:r>
           </w:p>
         </w:tc>
         <w:tc>
@@ -1538,7 +1878,7 @@
               <w:jc w:val="center"/>
               <w:rPr>
                 <w:sz w:val="18"/>
-                <w:szCs w:val="16"/>
+                <w:szCs w:val="18"/>
               </w:rPr>
             </w:pPr>
           </w:p>
@@ -1557,7 +1897,7 @@
               <w:jc w:val="center"/>
               <w:rPr>
                 <w:sz w:val="18"/>
-                <w:szCs w:val="16"/>
+                <w:szCs w:val="18"/>
               </w:rPr>
             </w:pPr>
           </w:p>
@@ -1576,7 +1916,7 @@
               <w:jc w:val="center"/>
               <w:rPr>
                 <w:sz w:val="18"/>
-                <w:szCs w:val="16"/>
+                <w:szCs w:val="18"/>
               </w:rPr>
             </w:pPr>
           </w:p>
@@ -1636,9 +1976,15 @@
               <w:rPr>
                 <w:sz w:val="18"/>
                 <w:szCs w:val="18"/>
-                <w:lang w:val="id-ID"/>
-              </w:rPr>
-            </w:pPr>
+              </w:rPr>
+            </w:pPr>
+            <w:r>
+              <w:rPr>
+                <w:sz w:val="18"/>
+                <w:szCs w:val="18"/>
+              </w:rPr>
+              <w:t>8</w:t>
+            </w:r>
           </w:p>
         </w:tc>
         <w:tc>
@@ -1655,7 +2001,7 @@
               <w:jc w:val="center"/>
               <w:rPr>
                 <w:sz w:val="18"/>
-                <w:szCs w:val="16"/>
+                <w:szCs w:val="18"/>
               </w:rPr>
             </w:pPr>
           </w:p>
@@ -1674,7 +2020,7 @@
               <w:jc w:val="center"/>
               <w:rPr>
                 <w:sz w:val="18"/>
-                <w:szCs w:val="16"/>
+                <w:szCs w:val="18"/>
               </w:rPr>
             </w:pPr>
           </w:p>
@@ -1693,7 +2039,7 @@
               <w:jc w:val="center"/>
               <w:rPr>
                 <w:sz w:val="18"/>
-                <w:szCs w:val="16"/>
+                <w:szCs w:val="18"/>
               </w:rPr>
             </w:pPr>
           </w:p>
@@ -1753,9 +2099,15 @@
               <w:rPr>
                 <w:sz w:val="18"/>
                 <w:szCs w:val="18"/>
-                <w:lang w:val="id-ID"/>
-              </w:rPr>
-            </w:pPr>
+              </w:rPr>
+            </w:pPr>
+            <w:r>
+              <w:rPr>
+                <w:sz w:val="18"/>
+                <w:szCs w:val="18"/>
+              </w:rPr>
+              <w:t>9</w:t>
+            </w:r>
           </w:p>
         </w:tc>
         <w:tc>
@@ -1772,7 +2124,7 @@
               <w:jc w:val="center"/>
               <w:rPr>
                 <w:sz w:val="18"/>
-                <w:szCs w:val="16"/>
+                <w:szCs w:val="18"/>
               </w:rPr>
             </w:pPr>
           </w:p>
@@ -1791,7 +2143,7 @@
               <w:jc w:val="center"/>
               <w:rPr>
                 <w:sz w:val="18"/>
-                <w:szCs w:val="16"/>
+                <w:szCs w:val="18"/>
               </w:rPr>
             </w:pPr>
           </w:p>
@@ -1810,7 +2162,7 @@
               <w:jc w:val="center"/>
               <w:rPr>
                 <w:sz w:val="18"/>
-                <w:szCs w:val="16"/>
+                <w:szCs w:val="18"/>
               </w:rPr>
             </w:pPr>
           </w:p>
@@ -1870,9 +2222,15 @@
               <w:rPr>
                 <w:sz w:val="18"/>
                 <w:szCs w:val="18"/>
-                <w:lang w:val="id-ID"/>
-              </w:rPr>
-            </w:pPr>
+              </w:rPr>
+            </w:pPr>
+            <w:r>
+              <w:rPr>
+                <w:sz w:val="18"/>
+                <w:szCs w:val="18"/>
+              </w:rPr>
+              <w:t>10</w:t>
+            </w:r>
           </w:p>
         </w:tc>
         <w:tc>
@@ -1889,7 +2247,7 @@
               <w:jc w:val="center"/>
               <w:rPr>
                 <w:sz w:val="18"/>
-                <w:szCs w:val="16"/>
+                <w:szCs w:val="18"/>
               </w:rPr>
             </w:pPr>
           </w:p>
@@ -1908,7 +2266,7 @@
               <w:jc w:val="center"/>
               <w:rPr>
                 <w:sz w:val="18"/>
-                <w:szCs w:val="16"/>
+                <w:szCs w:val="18"/>
               </w:rPr>
             </w:pPr>
           </w:p>
@@ -1927,7 +2285,7 @@
               <w:jc w:val="center"/>
               <w:rPr>
                 <w:sz w:val="18"/>
-                <w:szCs w:val="16"/>
+                <w:szCs w:val="18"/>
               </w:rPr>
             </w:pPr>
           </w:p>
@@ -1987,9 +2345,15 @@
               <w:rPr>
                 <w:sz w:val="18"/>
                 <w:szCs w:val="18"/>
-                <w:lang w:val="id-ID"/>
-              </w:rPr>
-            </w:pPr>
+              </w:rPr>
+            </w:pPr>
+            <w:r>
+              <w:rPr>
+                <w:sz w:val="18"/>
+                <w:szCs w:val="18"/>
+              </w:rPr>
+              <w:t>11</w:t>
+            </w:r>
           </w:p>
         </w:tc>
         <w:tc>
@@ -2006,7 +2370,7 @@
               <w:jc w:val="center"/>
               <w:rPr>
                 <w:sz w:val="18"/>
-                <w:szCs w:val="16"/>
+                <w:szCs w:val="18"/>
               </w:rPr>
             </w:pPr>
           </w:p>
@@ -2025,7 +2389,7 @@
               <w:jc w:val="center"/>
               <w:rPr>
                 <w:sz w:val="18"/>
-                <w:szCs w:val="16"/>
+                <w:szCs w:val="18"/>
               </w:rPr>
             </w:pPr>
           </w:p>
@@ -2044,7 +2408,7 @@
               <w:jc w:val="center"/>
               <w:rPr>
                 <w:sz w:val="18"/>
-                <w:szCs w:val="16"/>
+                <w:szCs w:val="18"/>
               </w:rPr>
             </w:pPr>
           </w:p>
@@ -2104,9 +2468,15 @@
               <w:rPr>
                 <w:sz w:val="18"/>
                 <w:szCs w:val="18"/>
-                <w:lang w:val="id-ID"/>
-              </w:rPr>
-            </w:pPr>
+              </w:rPr>
+            </w:pPr>
+            <w:r>
+              <w:rPr>
+                <w:sz w:val="18"/>
+                <w:szCs w:val="18"/>
+              </w:rPr>
+              <w:t>12</w:t>
+            </w:r>
           </w:p>
         </w:tc>
         <w:tc>
@@ -2123,7 +2493,7 @@
               <w:jc w:val="center"/>
               <w:rPr>
                 <w:sz w:val="18"/>
-                <w:szCs w:val="16"/>
+                <w:szCs w:val="18"/>
               </w:rPr>
             </w:pPr>
           </w:p>
@@ -2142,7 +2512,7 @@
               <w:jc w:val="center"/>
               <w:rPr>
                 <w:sz w:val="18"/>
-                <w:szCs w:val="16"/>
+                <w:szCs w:val="18"/>
               </w:rPr>
             </w:pPr>
           </w:p>
@@ -2161,124 +2531,7 @@
               <w:jc w:val="center"/>
               <w:rPr>
                 <w:sz w:val="18"/>
-                <w:szCs w:val="16"/>
-              </w:rPr>
-            </w:pPr>
-          </w:p>
-        </w:tc>
-        <w:tc>
-          <w:tcPr>
-            <w:tcW w:w="2339" w:type="dxa"/>
-            <w:vAlign w:val="center"/>
-          </w:tcPr>
-          <w:p>
-            <w:pPr>
-              <w:tabs>
-                <w:tab w:val="left" w:pos="2160"/>
-              </w:tabs>
-              <w:spacing w:line="360" w:lineRule="auto"/>
-              <w:jc w:val="center"/>
-              <w:rPr>
-                <w:sz w:val="18"/>
-                <w:szCs w:val="16"/>
-              </w:rPr>
-            </w:pPr>
-          </w:p>
-        </w:tc>
-        <w:tc>
-          <w:tcPr>
-            <w:tcW w:w="3260" w:type="dxa"/>
-            <w:vAlign w:val="center"/>
-          </w:tcPr>
-          <w:p>
-            <w:pPr>
-              <w:tabs>
-                <w:tab w:val="left" w:pos="2160"/>
-              </w:tabs>
-              <w:spacing w:line="360" w:lineRule="auto"/>
-              <w:jc w:val="center"/>
-              <w:rPr>
-                <w:sz w:val="18"/>
-                <w:szCs w:val="16"/>
-              </w:rPr>
-            </w:pPr>
-          </w:p>
-        </w:tc>
-      </w:tr>
-      <w:tr>
-        <w:tc>
-          <w:tcPr>
-            <w:tcW w:w="1170" w:type="dxa"/>
-            <w:vAlign w:val="center"/>
-          </w:tcPr>
-          <w:p>
-            <w:pPr>
-              <w:tabs>
-                <w:tab w:val="left" w:pos="2160"/>
-              </w:tabs>
-              <w:spacing w:line="360" w:lineRule="auto"/>
-              <w:jc w:val="center"/>
-              <w:rPr>
-                <w:sz w:val="18"/>
-                <w:szCs w:val="18"/>
-                <w:lang w:val="id-ID"/>
-              </w:rPr>
-            </w:pPr>
-          </w:p>
-        </w:tc>
-        <w:tc>
-          <w:tcPr>
-            <w:tcW w:w="1260" w:type="dxa"/>
-            <w:vAlign w:val="center"/>
-          </w:tcPr>
-          <w:p>
-            <w:pPr>
-              <w:tabs>
-                <w:tab w:val="left" w:pos="2160"/>
-              </w:tabs>
-              <w:spacing w:line="360" w:lineRule="auto"/>
-              <w:jc w:val="center"/>
-              <w:rPr>
-                <w:sz w:val="18"/>
-                <w:szCs w:val="16"/>
-              </w:rPr>
-            </w:pPr>
-          </w:p>
-        </w:tc>
-        <w:tc>
-          <w:tcPr>
-            <w:tcW w:w="1260" w:type="dxa"/>
-            <w:vAlign w:val="center"/>
-          </w:tcPr>
-          <w:p>
-            <w:pPr>
-              <w:tabs>
-                <w:tab w:val="left" w:pos="2160"/>
-              </w:tabs>
-              <w:spacing w:line="360" w:lineRule="auto"/>
-              <w:jc w:val="center"/>
-              <w:rPr>
-                <w:sz w:val="18"/>
-                <w:szCs w:val="16"/>
-              </w:rPr>
-            </w:pPr>
-          </w:p>
-        </w:tc>
-        <w:tc>
-          <w:tcPr>
-            <w:tcW w:w="6405" w:type="dxa"/>
-            <w:vAlign w:val="center"/>
-          </w:tcPr>
-          <w:p>
-            <w:pPr>
-              <w:tabs>
-                <w:tab w:val="left" w:pos="2160"/>
-              </w:tabs>
-              <w:spacing w:line="360" w:lineRule="auto"/>
-              <w:jc w:val="center"/>
-              <w:rPr>
-                <w:sz w:val="18"/>
-                <w:szCs w:val="16"/>
+                <w:szCs w:val="18"/>
               </w:rPr>
             </w:pPr>
           </w:p>
@@ -2353,10 +2606,10 @@
         <w:tab/>
       </w:r>
       <w:r>
-        <w:t>……..</w:t>
-      </w:r>
-      <w:r>
-        <w:t>, ………………………….</w:t>
+        <w:t xml:space="preserve">Tangerang, </w:t>
+      </w:r>
+      <w:r>
+        <w:t>20 Mei 2022</w:t>
       </w:r>
     </w:p>
     <w:p>
@@ -2530,10 +2783,193 @@
           <w:tab w:val="left" w:pos="10800"/>
         </w:tabs>
         <w:rPr>
+          <w:noProof/>
           <w:sz w:val="40"/>
           <w:szCs w:val="28"/>
           <w:vertAlign w:val="superscript"/>
           <w:lang w:val="id-ID"/>
+        </w:rPr>
+      </w:pPr>
+      <w:r>
+        <w:rPr>
+          <w:noProof/>
+          <w:sz w:val="40"/>
+          <w:szCs w:val="28"/>
+          <w:vertAlign w:val="superscript"/>
+          <w:lang w:val="id-ID"/>
+        </w:rPr>
+        <w:drawing>
+          <wp:anchor distT="0" distB="0" distL="114300" distR="114300" simplePos="0" relativeHeight="251661824" behindDoc="0" locked="0" layoutInCell="1" allowOverlap="1" wp14:anchorId="2099C496" wp14:editId="664D363D">
+            <wp:simplePos x="0" y="0"/>
+            <wp:positionH relativeFrom="column">
+              <wp:posOffset>6838950</wp:posOffset>
+            </wp:positionH>
+            <wp:positionV relativeFrom="paragraph">
+              <wp:posOffset>42545</wp:posOffset>
+            </wp:positionV>
+            <wp:extent cx="797830" cy="449580"/>
+            <wp:effectExtent l="0" t="0" r="2540" b="7620"/>
+            <wp:wrapNone/>
+            <wp:docPr id="2" name="Picture 2" descr="A picture containing insect&#10;&#10;Description automatically generated"/>
+            <wp:cNvGraphicFramePr>
+              <a:graphicFrameLocks xmlns:a="http://schemas.openxmlformats.org/drawingml/2006/main" noChangeAspect="1"/>
+            </wp:cNvGraphicFramePr>
+            <a:graphic xmlns:a="http://schemas.openxmlformats.org/drawingml/2006/main">
+              <a:graphicData uri="http://schemas.openxmlformats.org/drawingml/2006/picture">
+                <pic:pic xmlns:pic="http://schemas.openxmlformats.org/drawingml/2006/picture">
+                  <pic:nvPicPr>
+                    <pic:cNvPr id="3" name="Picture 3" descr="A picture containing insect&#10;&#10;Description automatically generated"/>
+                    <pic:cNvPicPr/>
+                  </pic:nvPicPr>
+                  <pic:blipFill>
+                    <a:blip r:embed="rId8" cstate="print">
+                      <a:extLst>
+                        <a:ext uri="{28A0092B-C50C-407E-A947-70E740481C1C}">
+                          <a14:useLocalDpi xmlns:a14="http://schemas.microsoft.com/office/drawing/2010/main" val="0"/>
+                        </a:ext>
+                      </a:extLst>
+                    </a:blip>
+                    <a:stretch>
+                      <a:fillRect/>
+                    </a:stretch>
+                  </pic:blipFill>
+                  <pic:spPr>
+                    <a:xfrm>
+                      <a:off x="0" y="0"/>
+                      <a:ext cx="797830" cy="449580"/>
+                    </a:xfrm>
+                    <a:prstGeom prst="rect">
+                      <a:avLst/>
+                    </a:prstGeom>
+                  </pic:spPr>
+                </pic:pic>
+              </a:graphicData>
+            </a:graphic>
+            <wp14:sizeRelH relativeFrom="margin">
+              <wp14:pctWidth>0</wp14:pctWidth>
+            </wp14:sizeRelH>
+            <wp14:sizeRelV relativeFrom="margin">
+              <wp14:pctHeight>0</wp14:pctHeight>
+            </wp14:sizeRelV>
+          </wp:anchor>
+        </w:drawing>
+      </w:r>
+      <w:r>
+        <w:rPr>
+          <w:noProof/>
+          <w:sz w:val="18"/>
+          <w:szCs w:val="16"/>
+        </w:rPr>
+        <w:drawing>
+          <wp:anchor distT="0" distB="0" distL="114300" distR="114300" simplePos="0" relativeHeight="251659776" behindDoc="0" locked="0" layoutInCell="1" allowOverlap="1" wp14:anchorId="795CDEB5" wp14:editId="244F619A">
+            <wp:simplePos x="0" y="0"/>
+            <wp:positionH relativeFrom="column">
+              <wp:posOffset>3954780</wp:posOffset>
+            </wp:positionH>
+            <wp:positionV relativeFrom="paragraph">
+              <wp:posOffset>15817</wp:posOffset>
+            </wp:positionV>
+            <wp:extent cx="291833" cy="415637"/>
+            <wp:effectExtent l="0" t="0" r="0" b="3810"/>
+            <wp:wrapNone/>
+            <wp:docPr id="5" name="Picture 5" descr="A picture containing invertebrate&#10;&#10;Description automatically generated"/>
+            <wp:cNvGraphicFramePr>
+              <a:graphicFrameLocks xmlns:a="http://schemas.openxmlformats.org/drawingml/2006/main" noChangeAspect="1"/>
+            </wp:cNvGraphicFramePr>
+            <a:graphic xmlns:a="http://schemas.openxmlformats.org/drawingml/2006/main">
+              <a:graphicData uri="http://schemas.openxmlformats.org/drawingml/2006/picture">
+                <pic:pic xmlns:pic="http://schemas.openxmlformats.org/drawingml/2006/picture">
+                  <pic:nvPicPr>
+                    <pic:cNvPr id="5" name="Picture 5" descr="A picture containing invertebrate&#10;&#10;Description automatically generated"/>
+                    <pic:cNvPicPr>
+                      <a:picLocks noChangeAspect="1" noChangeArrowheads="1"/>
+                    </pic:cNvPicPr>
+                  </pic:nvPicPr>
+                  <pic:blipFill>
+                    <a:blip r:embed="rId7" cstate="print">
+                      <a:extLst>
+                        <a:ext uri="{28A0092B-C50C-407E-A947-70E740481C1C}">
+                          <a14:useLocalDpi xmlns:a14="http://schemas.microsoft.com/office/drawing/2010/main" val="0"/>
+                        </a:ext>
+                      </a:extLst>
+                    </a:blip>
+                    <a:srcRect/>
+                    <a:stretch>
+                      <a:fillRect/>
+                    </a:stretch>
+                  </pic:blipFill>
+                  <pic:spPr bwMode="auto">
+                    <a:xfrm>
+                      <a:off x="0" y="0"/>
+                      <a:ext cx="291833" cy="415637"/>
+                    </a:xfrm>
+                    <a:prstGeom prst="rect">
+                      <a:avLst/>
+                    </a:prstGeom>
+                    <a:noFill/>
+                    <a:ln>
+                      <a:noFill/>
+                    </a:ln>
+                  </pic:spPr>
+                </pic:pic>
+              </a:graphicData>
+            </a:graphic>
+            <wp14:sizeRelH relativeFrom="page">
+              <wp14:pctWidth>0</wp14:pctWidth>
+            </wp14:sizeRelH>
+            <wp14:sizeRelV relativeFrom="page">
+              <wp14:pctHeight>0</wp14:pctHeight>
+            </wp14:sizeRelV>
+          </wp:anchor>
+        </w:drawing>
+      </w:r>
+      <w:r>
+        <w:rPr>
+          <w:sz w:val="40"/>
+          <w:szCs w:val="28"/>
+          <w:vertAlign w:val="superscript"/>
+          <w:lang w:val="id-ID"/>
+        </w:rPr>
+        <w:tab/>
+      </w:r>
+      <w:r>
+        <w:rPr>
+          <w:sz w:val="28"/>
+          <w:szCs w:val="20"/>
+          <w:vertAlign w:val="superscript"/>
+        </w:rPr>
+        <w:tab/>
+      </w:r>
+      <w:r>
+        <w:rPr>
+          <w:sz w:val="28"/>
+          <w:szCs w:val="20"/>
+          <w:vertAlign w:val="superscript"/>
+        </w:rPr>
+        <w:t>.</w:t>
+      </w:r>
+      <w:r>
+        <w:rPr>
+          <w:noProof/>
+          <w:sz w:val="40"/>
+          <w:szCs w:val="28"/>
+          <w:vertAlign w:val="superscript"/>
+          <w:lang w:val="id-ID"/>
+        </w:rPr>
+        <w:t xml:space="preserve"> </w:t>
+      </w:r>
+    </w:p>
+    <w:p>
+      <w:pPr>
+        <w:tabs>
+          <w:tab w:val="left" w:pos="3360"/>
+          <w:tab w:val="left" w:pos="5760"/>
+          <w:tab w:val="left" w:pos="10800"/>
+        </w:tabs>
+        <w:rPr>
+          <w:sz w:val="40"/>
+          <w:szCs w:val="28"/>
+          <w:vertAlign w:val="superscript"/>
         </w:rPr>
       </w:pPr>
     </w:p>
@@ -2565,7 +3001,45 @@
           <w:lang w:val="sv-SE"/>
         </w:rPr>
         <w:tab/>
-        <w:t>_________________________________</w:t>
+      </w:r>
+      <w:proofErr w:type="spellStart"/>
+      <w:r>
+        <w:rPr>
+          <w:szCs w:val="18"/>
+          <w:vertAlign w:val="superscript"/>
+        </w:rPr>
+        <w:t>Kusno</w:t>
+      </w:r>
+      <w:proofErr w:type="spellEnd"/>
+      <w:r>
+        <w:rPr>
+          <w:szCs w:val="18"/>
+          <w:vertAlign w:val="superscript"/>
+        </w:rPr>
+        <w:t xml:space="preserve"> </w:t>
+      </w:r>
+      <w:proofErr w:type="spellStart"/>
+      <w:r>
+        <w:rPr>
+          <w:szCs w:val="18"/>
+          <w:vertAlign w:val="superscript"/>
+        </w:rPr>
+        <w:t>Prasetya</w:t>
+      </w:r>
+      <w:proofErr w:type="spellEnd"/>
+      <w:r>
+        <w:rPr>
+          <w:szCs w:val="18"/>
+          <w:vertAlign w:val="superscript"/>
+        </w:rPr>
+        <w:t xml:space="preserve"> Ph.D</w:t>
+      </w:r>
+      <w:r>
+        <w:rPr>
+          <w:szCs w:val="18"/>
+          <w:vertAlign w:val="superscript"/>
+        </w:rPr>
+        <w:t>.</w:t>
       </w:r>
       <w:r>
         <w:rPr>
@@ -2574,7 +3048,26 @@
           <w:lang w:val="sv-SE"/>
         </w:rPr>
         <w:tab/>
-        <w:t>_________________________________</w:t>
+      </w:r>
+      <w:r>
+        <w:rPr>
+          <w:vertAlign w:val="superscript"/>
+        </w:rPr>
+        <w:t xml:space="preserve">Arnold </w:t>
+      </w:r>
+      <w:proofErr w:type="spellStart"/>
+      <w:r>
+        <w:rPr>
+          <w:vertAlign w:val="superscript"/>
+        </w:rPr>
+        <w:t>Aribowo</w:t>
+      </w:r>
+      <w:proofErr w:type="spellEnd"/>
+      <w:r>
+        <w:rPr>
+          <w:vertAlign w:val="superscript"/>
+        </w:rPr>
+        <w:t>, S.T., M.T</w:t>
       </w:r>
     </w:p>
     <w:p>
@@ -2667,8 +3160,8 @@
       </w:r>
     </w:p>
     <w:sectPr>
-      <w:headerReference w:type="default" r:id="rId8"/>
-      <w:footerReference w:type="default" r:id="rId9"/>
+      <w:headerReference w:type="default" r:id="rId9"/>
+      <w:footerReference w:type="default" r:id="rId10"/>
       <w:pgSz w:w="16840" w:h="11907" w:orient="landscape" w:code="9"/>
       <w:pgMar w:top="720" w:right="720" w:bottom="720" w:left="720" w:header="562" w:footer="432" w:gutter="0"/>
       <w:cols w:space="720"/>
@@ -2679,7 +3172,7 @@
 </file>
 
 <file path=word/endnotes.xml><?xml version="1.0" encoding="utf-8"?>
-<w:endnotes xmlns:wpc="http://schemas.microsoft.com/office/word/2010/wordprocessingCanvas" xmlns:mc="http://schemas.openxmlformats.org/markup-compatibility/2006" xmlns:o="urn:schemas-microsoft-com:office:office" xmlns:r="http://schemas.openxmlformats.org/officeDocument/2006/relationships" xmlns:m="http://schemas.openxmlformats.org/officeDocument/2006/math" xmlns:v="urn:schemas-microsoft-com:vml" xmlns:wp14="http://schemas.microsoft.com/office/word/2010/wordprocessingDrawing" xmlns:wp="http://schemas.openxmlformats.org/drawingml/2006/wordprocessingDrawing" xmlns:w10="urn:schemas-microsoft-com:office:word" xmlns:w="http://schemas.openxmlformats.org/wordprocessingml/2006/main" xmlns:w14="http://schemas.microsoft.com/office/word/2010/wordml" xmlns:wpg="http://schemas.microsoft.com/office/word/2010/wordprocessingGroup" xmlns:wpi="http://schemas.microsoft.com/office/word/2010/wordprocessingInk" xmlns:wne="http://schemas.microsoft.com/office/word/2006/wordml" xmlns:wps="http://schemas.microsoft.com/office/word/2010/wordprocessingShape" mc:Ignorable="w14 wp14">
+<w:endnotes xmlns:wpc="http://schemas.microsoft.com/office/word/2010/wordprocessingCanvas" xmlns:cx="http://schemas.microsoft.com/office/drawing/2014/chartex" xmlns:cx1="http://schemas.microsoft.com/office/drawing/2015/9/8/chartex" xmlns:cx2="http://schemas.microsoft.com/office/drawing/2015/10/21/chartex" xmlns:cx3="http://schemas.microsoft.com/office/drawing/2016/5/9/chartex" xmlns:cx4="http://schemas.microsoft.com/office/drawing/2016/5/10/chartex" xmlns:cx5="http://schemas.microsoft.com/office/drawing/2016/5/11/chartex" xmlns:cx6="http://schemas.microsoft.com/office/drawing/2016/5/12/chartex" xmlns:cx7="http://schemas.microsoft.com/office/drawing/2016/5/13/chartex" xmlns:cx8="http://schemas.microsoft.com/office/drawing/2016/5/14/chartex" xmlns:mc="http://schemas.openxmlformats.org/markup-compatibility/2006" xmlns:aink="http://schemas.microsoft.com/office/drawing/2016/ink" xmlns:am3d="http://schemas.microsoft.com/office/drawing/2017/model3d" xmlns:o="urn:schemas-microsoft-com:office:office" xmlns:oel="http://schemas.microsoft.com/office/2019/extlst" xmlns:r="http://schemas.openxmlformats.org/officeDocument/2006/relationships" xmlns:m="http://schemas.openxmlformats.org/officeDocument/2006/math" xmlns:v="urn:schemas-microsoft-com:vml" xmlns:wp14="http://schemas.microsoft.com/office/word/2010/wordprocessingDrawing" xmlns:wp="http://schemas.openxmlformats.org/drawingml/2006/wordprocessingDrawing" xmlns:w10="urn:schemas-microsoft-com:office:word" xmlns:w="http://schemas.openxmlformats.org/wordprocessingml/2006/main" xmlns:w14="http://schemas.microsoft.com/office/word/2010/wordml" xmlns:w15="http://schemas.microsoft.com/office/word/2012/wordml" xmlns:w16cex="http://schemas.microsoft.com/office/word/2018/wordml/cex" xmlns:w16cid="http://schemas.microsoft.com/office/word/2016/wordml/cid" xmlns:w16="http://schemas.microsoft.com/office/word/2018/wordml" xmlns:w16sdtdh="http://schemas.microsoft.com/office/word/2020/wordml/sdtdatahash" xmlns:w16se="http://schemas.microsoft.com/office/word/2015/wordml/symex" xmlns:wpg="http://schemas.microsoft.com/office/word/2010/wordprocessingGroup" xmlns:wpi="http://schemas.microsoft.com/office/word/2010/wordprocessingInk" xmlns:wne="http://schemas.microsoft.com/office/word/2006/wordml" xmlns:wps="http://schemas.microsoft.com/office/word/2010/wordprocessingShape" mc:Ignorable="w14 w15 w16se w16cid w16 w16cex w16sdtdh wp14">
   <w:endnote w:type="separator" w:id="-1">
     <w:p>
       <w:r>
@@ -2698,7 +3191,7 @@
 </file>
 
 <file path=word/footer1.xml><?xml version="1.0" encoding="utf-8"?>
-<w:ftr xmlns:wpc="http://schemas.microsoft.com/office/word/2010/wordprocessingCanvas" xmlns:mc="http://schemas.openxmlformats.org/markup-compatibility/2006" xmlns:o="urn:schemas-microsoft-com:office:office" xmlns:r="http://schemas.openxmlformats.org/officeDocument/2006/relationships" xmlns:m="http://schemas.openxmlformats.org/officeDocument/2006/math" xmlns:v="urn:schemas-microsoft-com:vml" xmlns:wp14="http://schemas.microsoft.com/office/word/2010/wordprocessingDrawing" xmlns:wp="http://schemas.openxmlformats.org/drawingml/2006/wordprocessingDrawing" xmlns:w10="urn:schemas-microsoft-com:office:word" xmlns:w="http://schemas.openxmlformats.org/wordprocessingml/2006/main" xmlns:w14="http://schemas.microsoft.com/office/word/2010/wordml" xmlns:wpg="http://schemas.microsoft.com/office/word/2010/wordprocessingGroup" xmlns:wpi="http://schemas.microsoft.com/office/word/2010/wordprocessingInk" xmlns:wne="http://schemas.microsoft.com/office/word/2006/wordml" xmlns:wps="http://schemas.microsoft.com/office/word/2010/wordprocessingShape" mc:Ignorable="w14 wp14">
+<w:ftr xmlns:wpc="http://schemas.microsoft.com/office/word/2010/wordprocessingCanvas" xmlns:cx="http://schemas.microsoft.com/office/drawing/2014/chartex" xmlns:cx1="http://schemas.microsoft.com/office/drawing/2015/9/8/chartex" xmlns:cx2="http://schemas.microsoft.com/office/drawing/2015/10/21/chartex" xmlns:cx3="http://schemas.microsoft.com/office/drawing/2016/5/9/chartex" xmlns:cx4="http://schemas.microsoft.com/office/drawing/2016/5/10/chartex" xmlns:cx5="http://schemas.microsoft.com/office/drawing/2016/5/11/chartex" xmlns:cx6="http://schemas.microsoft.com/office/drawing/2016/5/12/chartex" xmlns:cx7="http://schemas.microsoft.com/office/drawing/2016/5/13/chartex" xmlns:cx8="http://schemas.microsoft.com/office/drawing/2016/5/14/chartex" xmlns:mc="http://schemas.openxmlformats.org/markup-compatibility/2006" xmlns:aink="http://schemas.microsoft.com/office/drawing/2016/ink" xmlns:am3d="http://schemas.microsoft.com/office/drawing/2017/model3d" xmlns:o="urn:schemas-microsoft-com:office:office" xmlns:oel="http://schemas.microsoft.com/office/2019/extlst" xmlns:r="http://schemas.openxmlformats.org/officeDocument/2006/relationships" xmlns:m="http://schemas.openxmlformats.org/officeDocument/2006/math" xmlns:v="urn:schemas-microsoft-com:vml" xmlns:wp14="http://schemas.microsoft.com/office/word/2010/wordprocessingDrawing" xmlns:wp="http://schemas.openxmlformats.org/drawingml/2006/wordprocessingDrawing" xmlns:w10="urn:schemas-microsoft-com:office:word" xmlns:w="http://schemas.openxmlformats.org/wordprocessingml/2006/main" xmlns:w14="http://schemas.microsoft.com/office/word/2010/wordml" xmlns:w15="http://schemas.microsoft.com/office/word/2012/wordml" xmlns:w16cex="http://schemas.microsoft.com/office/word/2018/wordml/cex" xmlns:w16cid="http://schemas.microsoft.com/office/word/2016/wordml/cid" xmlns:w16="http://schemas.microsoft.com/office/word/2018/wordml" xmlns:w16sdtdh="http://schemas.microsoft.com/office/word/2020/wordml/sdtdatahash" xmlns:w16se="http://schemas.microsoft.com/office/word/2015/wordml/symex" xmlns:wpg="http://schemas.microsoft.com/office/word/2010/wordprocessingGroup" xmlns:wpi="http://schemas.microsoft.com/office/word/2010/wordprocessingInk" xmlns:wne="http://schemas.microsoft.com/office/word/2006/wordml" xmlns:wps="http://schemas.microsoft.com/office/word/2010/wordprocessingShape" mc:Ignorable="w14 w15 w16se w16cid w16 w16cex w16sdtdh wp14">
   <w:p>
     <w:pPr>
       <w:shd w:val="clear" w:color="auto" w:fill="000000"/>
@@ -2727,7 +3220,7 @@
 </file>
 
 <file path=word/footnotes.xml><?xml version="1.0" encoding="utf-8"?>
-<w:footnotes xmlns:wpc="http://schemas.microsoft.com/office/word/2010/wordprocessingCanvas" xmlns:mc="http://schemas.openxmlformats.org/markup-compatibility/2006" xmlns:o="urn:schemas-microsoft-com:office:office" xmlns:r="http://schemas.openxmlformats.org/officeDocument/2006/relationships" xmlns:m="http://schemas.openxmlformats.org/officeDocument/2006/math" xmlns:v="urn:schemas-microsoft-com:vml" xmlns:wp14="http://schemas.microsoft.com/office/word/2010/wordprocessingDrawing" xmlns:wp="http://schemas.openxmlformats.org/drawingml/2006/wordprocessingDrawing" xmlns:w10="urn:schemas-microsoft-com:office:word" xmlns:w="http://schemas.openxmlformats.org/wordprocessingml/2006/main" xmlns:w14="http://schemas.microsoft.com/office/word/2010/wordml" xmlns:wpg="http://schemas.microsoft.com/office/word/2010/wordprocessingGroup" xmlns:wpi="http://schemas.microsoft.com/office/word/2010/wordprocessingInk" xmlns:wne="http://schemas.microsoft.com/office/word/2006/wordml" xmlns:wps="http://schemas.microsoft.com/office/word/2010/wordprocessingShape" mc:Ignorable="w14 wp14">
+<w:footnotes xmlns:wpc="http://schemas.microsoft.com/office/word/2010/wordprocessingCanvas" xmlns:cx="http://schemas.microsoft.com/office/drawing/2014/chartex" xmlns:cx1="http://schemas.microsoft.com/office/drawing/2015/9/8/chartex" xmlns:cx2="http://schemas.microsoft.com/office/drawing/2015/10/21/chartex" xmlns:cx3="http://schemas.microsoft.com/office/drawing/2016/5/9/chartex" xmlns:cx4="http://schemas.microsoft.com/office/drawing/2016/5/10/chartex" xmlns:cx5="http://schemas.microsoft.com/office/drawing/2016/5/11/chartex" xmlns:cx6="http://schemas.microsoft.com/office/drawing/2016/5/12/chartex" xmlns:cx7="http://schemas.microsoft.com/office/drawing/2016/5/13/chartex" xmlns:cx8="http://schemas.microsoft.com/office/drawing/2016/5/14/chartex" xmlns:mc="http://schemas.openxmlformats.org/markup-compatibility/2006" xmlns:aink="http://schemas.microsoft.com/office/drawing/2016/ink" xmlns:am3d="http://schemas.microsoft.com/office/drawing/2017/model3d" xmlns:o="urn:schemas-microsoft-com:office:office" xmlns:oel="http://schemas.microsoft.com/office/2019/extlst" xmlns:r="http://schemas.openxmlformats.org/officeDocument/2006/relationships" xmlns:m="http://schemas.openxmlformats.org/officeDocument/2006/math" xmlns:v="urn:schemas-microsoft-com:vml" xmlns:wp14="http://schemas.microsoft.com/office/word/2010/wordprocessingDrawing" xmlns:wp="http://schemas.openxmlformats.org/drawingml/2006/wordprocessingDrawing" xmlns:w10="urn:schemas-microsoft-com:office:word" xmlns:w="http://schemas.openxmlformats.org/wordprocessingml/2006/main" xmlns:w14="http://schemas.microsoft.com/office/word/2010/wordml" xmlns:w15="http://schemas.microsoft.com/office/word/2012/wordml" xmlns:w16cex="http://schemas.microsoft.com/office/word/2018/wordml/cex" xmlns:w16cid="http://schemas.microsoft.com/office/word/2016/wordml/cid" xmlns:w16="http://schemas.microsoft.com/office/word/2018/wordml" xmlns:w16sdtdh="http://schemas.microsoft.com/office/word/2020/wordml/sdtdatahash" xmlns:w16se="http://schemas.microsoft.com/office/word/2015/wordml/symex" xmlns:wpg="http://schemas.microsoft.com/office/word/2010/wordprocessingGroup" xmlns:wpi="http://schemas.microsoft.com/office/word/2010/wordprocessingInk" xmlns:wne="http://schemas.microsoft.com/office/word/2006/wordml" xmlns:wps="http://schemas.microsoft.com/office/word/2010/wordprocessingShape" mc:Ignorable="w14 w15 w16se w16cid w16 w16cex w16sdtdh wp14">
   <w:footnote w:type="separator" w:id="-1">
     <w:p>
       <w:r>
@@ -2746,7 +3239,7 @@
 </file>
 
 <file path=word/header1.xml><?xml version="1.0" encoding="utf-8"?>
-<w:hdr xmlns:wpc="http://schemas.microsoft.com/office/word/2010/wordprocessingCanvas" xmlns:mc="http://schemas.openxmlformats.org/markup-compatibility/2006" xmlns:o="urn:schemas-microsoft-com:office:office" xmlns:r="http://schemas.openxmlformats.org/officeDocument/2006/relationships" xmlns:m="http://schemas.openxmlformats.org/officeDocument/2006/math" xmlns:v="urn:schemas-microsoft-com:vml" xmlns:wp14="http://schemas.microsoft.com/office/word/2010/wordprocessingDrawing" xmlns:wp="http://schemas.openxmlformats.org/drawingml/2006/wordprocessingDrawing" xmlns:w10="urn:schemas-microsoft-com:office:word" xmlns:w="http://schemas.openxmlformats.org/wordprocessingml/2006/main" xmlns:w14="http://schemas.microsoft.com/office/word/2010/wordml" xmlns:wpg="http://schemas.microsoft.com/office/word/2010/wordprocessingGroup" xmlns:wpi="http://schemas.microsoft.com/office/word/2010/wordprocessingInk" xmlns:wne="http://schemas.microsoft.com/office/word/2006/wordml" xmlns:wps="http://schemas.microsoft.com/office/word/2010/wordprocessingShape" mc:Ignorable="w14 wp14">
+<w:hdr xmlns:wpc="http://schemas.microsoft.com/office/word/2010/wordprocessingCanvas" xmlns:cx="http://schemas.microsoft.com/office/drawing/2014/chartex" xmlns:cx1="http://schemas.microsoft.com/office/drawing/2015/9/8/chartex" xmlns:cx2="http://schemas.microsoft.com/office/drawing/2015/10/21/chartex" xmlns:cx3="http://schemas.microsoft.com/office/drawing/2016/5/9/chartex" xmlns:cx4="http://schemas.microsoft.com/office/drawing/2016/5/10/chartex" xmlns:cx5="http://schemas.microsoft.com/office/drawing/2016/5/11/chartex" xmlns:cx6="http://schemas.microsoft.com/office/drawing/2016/5/12/chartex" xmlns:cx7="http://schemas.microsoft.com/office/drawing/2016/5/13/chartex" xmlns:cx8="http://schemas.microsoft.com/office/drawing/2016/5/14/chartex" xmlns:mc="http://schemas.openxmlformats.org/markup-compatibility/2006" xmlns:aink="http://schemas.microsoft.com/office/drawing/2016/ink" xmlns:am3d="http://schemas.microsoft.com/office/drawing/2017/model3d" xmlns:o="urn:schemas-microsoft-com:office:office" xmlns:oel="http://schemas.microsoft.com/office/2019/extlst" xmlns:r="http://schemas.openxmlformats.org/officeDocument/2006/relationships" xmlns:m="http://schemas.openxmlformats.org/officeDocument/2006/math" xmlns:v="urn:schemas-microsoft-com:vml" xmlns:wp14="http://schemas.microsoft.com/office/word/2010/wordprocessingDrawing" xmlns:wp="http://schemas.openxmlformats.org/drawingml/2006/wordprocessingDrawing" xmlns:w10="urn:schemas-microsoft-com:office:word" xmlns:w="http://schemas.openxmlformats.org/wordprocessingml/2006/main" xmlns:w14="http://schemas.microsoft.com/office/word/2010/wordml" xmlns:w15="http://schemas.microsoft.com/office/word/2012/wordml" xmlns:w16cex="http://schemas.microsoft.com/office/word/2018/wordml/cex" xmlns:w16cid="http://schemas.microsoft.com/office/word/2016/wordml/cid" xmlns:w16="http://schemas.microsoft.com/office/word/2018/wordml" xmlns:w16sdtdh="http://schemas.microsoft.com/office/word/2020/wordml/sdtdatahash" xmlns:w16se="http://schemas.microsoft.com/office/word/2015/wordml/symex" xmlns:wpg="http://schemas.microsoft.com/office/word/2010/wordprocessingGroup" xmlns:wpi="http://schemas.microsoft.com/office/word/2010/wordprocessingInk" xmlns:wne="http://schemas.microsoft.com/office/word/2006/wordml" xmlns:wps="http://schemas.microsoft.com/office/word/2010/wordprocessingShape" mc:Ignorable="w14 w15 w16se w16cid w16 w16cex w16sdtdh wp14">
   <w:tbl>
     <w:tblPr>
       <w:tblW w:w="4891" w:type="pct"/>
@@ -2791,7 +3284,7 @@
               <w:szCs w:val="28"/>
             </w:rPr>
           </w:pPr>
-          <w:bookmarkStart w:id="1" w:name="_Hlk483375329"/>
+          <w:bookmarkStart w:id="0" w:name="_Hlk483375329"/>
           <w:r>
             <w:rPr>
               <w:noProof/>
@@ -3410,7 +3903,7 @@
         </w:p>
       </w:tc>
     </w:tr>
-    <w:bookmarkEnd w:id="1"/>
+    <w:bookmarkEnd w:id="0"/>
   </w:tbl>
   <w:p>
     <w:pPr>
@@ -3424,7 +3917,7 @@
 </file>
 
 <file path=word/styles.xml><?xml version="1.0" encoding="utf-8"?>
-<w:styles xmlns:mc="http://schemas.openxmlformats.org/markup-compatibility/2006" xmlns:r="http://schemas.openxmlformats.org/officeDocument/2006/relationships" xmlns:w="http://schemas.openxmlformats.org/wordprocessingml/2006/main" xmlns:w14="http://schemas.microsoft.com/office/word/2010/wordml" mc:Ignorable="w14">
+<w:styles xmlns:mc="http://schemas.openxmlformats.org/markup-compatibility/2006" xmlns:r="http://schemas.openxmlformats.org/officeDocument/2006/relationships" xmlns:w="http://schemas.openxmlformats.org/wordprocessingml/2006/main" xmlns:w14="http://schemas.microsoft.com/office/word/2010/wordml" xmlns:w15="http://schemas.microsoft.com/office/word/2012/wordml" xmlns:w16cex="http://schemas.microsoft.com/office/word/2018/wordml/cex" xmlns:w16cid="http://schemas.microsoft.com/office/word/2016/wordml/cid" xmlns:w16="http://schemas.microsoft.com/office/word/2018/wordml" xmlns:w16sdtdh="http://schemas.microsoft.com/office/word/2020/wordml/sdtdatahash" xmlns:w16se="http://schemas.microsoft.com/office/word/2015/wordml/symex" mc:Ignorable="w14 w15 w16se w16cid w16 w16cex w16sdtdh">
   <w:docDefaults>
     <w:rPrDefault>
       <w:rPr>
@@ -3434,7 +3927,7 @@
     </w:rPrDefault>
     <w:pPrDefault/>
   </w:docDefaults>
-  <w:latentStyles w:defLockedState="0" w:defUIPriority="0" w:defSemiHidden="0" w:defUnhideWhenUsed="0" w:defQFormat="0" w:count="267">
+  <w:latentStyles w:defLockedState="0" w:defUIPriority="0" w:defSemiHidden="0" w:defUnhideWhenUsed="0" w:defQFormat="0" w:count="376">
     <w:lsdException w:name="Normal" w:qFormat="1"/>
     <w:lsdException w:name="heading 1" w:qFormat="1"/>
     <w:lsdException w:name="heading 2" w:semiHidden="1" w:unhideWhenUsed="1" w:qFormat="1"/>
@@ -3445,11 +3938,143 @@
     <w:lsdException w:name="heading 7" w:semiHidden="1" w:unhideWhenUsed="1" w:qFormat="1"/>
     <w:lsdException w:name="heading 8" w:semiHidden="1" w:unhideWhenUsed="1" w:qFormat="1"/>
     <w:lsdException w:name="heading 9" w:semiHidden="1" w:unhideWhenUsed="1" w:qFormat="1"/>
+    <w:lsdException w:name="index 1" w:semiHidden="1" w:unhideWhenUsed="1"/>
+    <w:lsdException w:name="index 2" w:semiHidden="1" w:unhideWhenUsed="1"/>
+    <w:lsdException w:name="index 3" w:semiHidden="1" w:unhideWhenUsed="1"/>
+    <w:lsdException w:name="index 4" w:semiHidden="1" w:unhideWhenUsed="1"/>
+    <w:lsdException w:name="index 5" w:semiHidden="1" w:unhideWhenUsed="1"/>
+    <w:lsdException w:name="index 6" w:semiHidden="1" w:unhideWhenUsed="1"/>
+    <w:lsdException w:name="index 7" w:semiHidden="1" w:unhideWhenUsed="1"/>
+    <w:lsdException w:name="index 8" w:semiHidden="1" w:unhideWhenUsed="1"/>
+    <w:lsdException w:name="index 9" w:semiHidden="1" w:unhideWhenUsed="1"/>
+    <w:lsdException w:name="toc 1" w:semiHidden="1" w:unhideWhenUsed="1"/>
+    <w:lsdException w:name="toc 2" w:semiHidden="1" w:unhideWhenUsed="1"/>
+    <w:lsdException w:name="toc 3" w:semiHidden="1" w:unhideWhenUsed="1"/>
+    <w:lsdException w:name="toc 4" w:semiHidden="1" w:unhideWhenUsed="1"/>
+    <w:lsdException w:name="toc 5" w:semiHidden="1" w:unhideWhenUsed="1"/>
+    <w:lsdException w:name="toc 6" w:semiHidden="1" w:unhideWhenUsed="1"/>
+    <w:lsdException w:name="toc 7" w:semiHidden="1" w:unhideWhenUsed="1"/>
+    <w:lsdException w:name="toc 8" w:semiHidden="1" w:unhideWhenUsed="1"/>
+    <w:lsdException w:name="toc 9" w:semiHidden="1" w:unhideWhenUsed="1"/>
+    <w:lsdException w:name="Normal Indent" w:semiHidden="1" w:unhideWhenUsed="1"/>
+    <w:lsdException w:name="footnote text" w:semiHidden="1" w:unhideWhenUsed="1"/>
+    <w:lsdException w:name="annotation text" w:semiHidden="1" w:unhideWhenUsed="1"/>
+    <w:lsdException w:name="header" w:semiHidden="1" w:unhideWhenUsed="1"/>
+    <w:lsdException w:name="footer" w:semiHidden="1" w:unhideWhenUsed="1"/>
+    <w:lsdException w:name="index heading" w:semiHidden="1" w:unhideWhenUsed="1"/>
     <w:lsdException w:name="caption" w:semiHidden="1" w:unhideWhenUsed="1" w:qFormat="1"/>
+    <w:lsdException w:name="table of figures" w:semiHidden="1" w:unhideWhenUsed="1"/>
+    <w:lsdException w:name="envelope address" w:semiHidden="1" w:unhideWhenUsed="1"/>
+    <w:lsdException w:name="envelope return" w:semiHidden="1" w:unhideWhenUsed="1"/>
+    <w:lsdException w:name="footnote reference" w:semiHidden="1" w:unhideWhenUsed="1"/>
+    <w:lsdException w:name="annotation reference" w:semiHidden="1" w:unhideWhenUsed="1"/>
+    <w:lsdException w:name="line number" w:semiHidden="1" w:unhideWhenUsed="1"/>
+    <w:lsdException w:name="page number" w:semiHidden="1" w:unhideWhenUsed="1"/>
+    <w:lsdException w:name="endnote reference" w:semiHidden="1" w:unhideWhenUsed="1"/>
+    <w:lsdException w:name="endnote text" w:semiHidden="1" w:unhideWhenUsed="1"/>
+    <w:lsdException w:name="macro" w:semiHidden="1" w:unhideWhenUsed="1"/>
+    <w:lsdException w:name="toa heading" w:semiHidden="1" w:unhideWhenUsed="1"/>
+    <w:lsdException w:name="List Number" w:semiHidden="1" w:unhideWhenUsed="1"/>
+    <w:lsdException w:name="List 2" w:semiHidden="1" w:unhideWhenUsed="1"/>
+    <w:lsdException w:name="List 3" w:semiHidden="1" w:unhideWhenUsed="1"/>
+    <w:lsdException w:name="List 4" w:semiHidden="1" w:unhideWhenUsed="1"/>
+    <w:lsdException w:name="List 5" w:semiHidden="1" w:unhideWhenUsed="1"/>
+    <w:lsdException w:name="List Bullet 2" w:semiHidden="1" w:unhideWhenUsed="1"/>
+    <w:lsdException w:name="List Bullet 3" w:semiHidden="1" w:unhideWhenUsed="1"/>
+    <w:lsdException w:name="List Bullet 4" w:semiHidden="1" w:unhideWhenUsed="1"/>
+    <w:lsdException w:name="List Bullet 5" w:semiHidden="1" w:unhideWhenUsed="1"/>
+    <w:lsdException w:name="List Number 2" w:semiHidden="1" w:unhideWhenUsed="1"/>
+    <w:lsdException w:name="List Number 3" w:semiHidden="1" w:unhideWhenUsed="1"/>
+    <w:lsdException w:name="List Number 4" w:semiHidden="1" w:unhideWhenUsed="1"/>
+    <w:lsdException w:name="List Number 5" w:semiHidden="1" w:unhideWhenUsed="1"/>
     <w:lsdException w:name="Title" w:qFormat="1"/>
+    <w:lsdException w:name="Closing" w:semiHidden="1" w:unhideWhenUsed="1"/>
+    <w:lsdException w:name="Signature" w:semiHidden="1" w:unhideWhenUsed="1"/>
+    <w:lsdException w:name="Default Paragraph Font" w:semiHidden="1" w:unhideWhenUsed="1"/>
+    <w:lsdException w:name="Body Text" w:semiHidden="1" w:unhideWhenUsed="1"/>
+    <w:lsdException w:name="Body Text Indent" w:semiHidden="1" w:unhideWhenUsed="1"/>
+    <w:lsdException w:name="List Continue" w:semiHidden="1" w:unhideWhenUsed="1"/>
+    <w:lsdException w:name="Message Header" w:semiHidden="1" w:unhideWhenUsed="1"/>
     <w:lsdException w:name="Subtitle" w:qFormat="1"/>
+    <w:lsdException w:name="Salutation" w:semiHidden="1" w:unhideWhenUsed="1"/>
+    <w:lsdException w:name="Date" w:semiHidden="1" w:unhideWhenUsed="1"/>
+    <w:lsdException w:name="Body Text First Indent" w:semiHidden="1" w:unhideWhenUsed="1"/>
+    <w:lsdException w:name="Body Text First Indent 2" w:semiHidden="1" w:unhideWhenUsed="1"/>
+    <w:lsdException w:name="Note Heading" w:semiHidden="1" w:unhideWhenUsed="1"/>
+    <w:lsdException w:name="Body Text 2" w:semiHidden="1" w:unhideWhenUsed="1"/>
+    <w:lsdException w:name="Body Text 3" w:semiHidden="1" w:unhideWhenUsed="1"/>
+    <w:lsdException w:name="Body Text Indent 2" w:semiHidden="1" w:unhideWhenUsed="1"/>
+    <w:lsdException w:name="Body Text Indent 3" w:semiHidden="1" w:unhideWhenUsed="1"/>
+    <w:lsdException w:name="Block Text" w:semiHidden="1" w:unhideWhenUsed="1"/>
+    <w:lsdException w:name="Hyperlink" w:semiHidden="1" w:unhideWhenUsed="1"/>
+    <w:lsdException w:name="FollowedHyperlink" w:semiHidden="1" w:unhideWhenUsed="1"/>
     <w:lsdException w:name="Strong" w:qFormat="1"/>
     <w:lsdException w:name="Emphasis" w:qFormat="1"/>
+    <w:lsdException w:name="Document Map" w:semiHidden="1" w:unhideWhenUsed="1"/>
+    <w:lsdException w:name="Plain Text" w:semiHidden="1" w:unhideWhenUsed="1"/>
+    <w:lsdException w:name="E-mail Signature" w:semiHidden="1" w:unhideWhenUsed="1"/>
+    <w:lsdException w:name="HTML Top of Form" w:semiHidden="1" w:unhideWhenUsed="1"/>
+    <w:lsdException w:name="HTML Bottom of Form" w:semiHidden="1" w:unhideWhenUsed="1"/>
+    <w:lsdException w:name="Normal (Web)" w:semiHidden="1" w:unhideWhenUsed="1"/>
+    <w:lsdException w:name="HTML Acronym" w:semiHidden="1" w:unhideWhenUsed="1"/>
+    <w:lsdException w:name="HTML Address" w:semiHidden="1" w:unhideWhenUsed="1"/>
+    <w:lsdException w:name="HTML Cite" w:semiHidden="1" w:unhideWhenUsed="1"/>
+    <w:lsdException w:name="HTML Code" w:semiHidden="1" w:unhideWhenUsed="1"/>
+    <w:lsdException w:name="HTML Definition" w:semiHidden="1" w:unhideWhenUsed="1"/>
+    <w:lsdException w:name="HTML Keyboard" w:semiHidden="1" w:unhideWhenUsed="1"/>
+    <w:lsdException w:name="HTML Preformatted" w:semiHidden="1" w:unhideWhenUsed="1"/>
+    <w:lsdException w:name="HTML Sample" w:semiHidden="1" w:unhideWhenUsed="1"/>
+    <w:lsdException w:name="HTML Typewriter" w:semiHidden="1" w:unhideWhenUsed="1"/>
+    <w:lsdException w:name="HTML Variable" w:semiHidden="1" w:unhideWhenUsed="1"/>
+    <w:lsdException w:name="Normal Table" w:semiHidden="1" w:unhideWhenUsed="1"/>
+    <w:lsdException w:name="annotation subject" w:semiHidden="1" w:unhideWhenUsed="1"/>
+    <w:lsdException w:name="No List" w:semiHidden="1" w:unhideWhenUsed="1"/>
+    <w:lsdException w:name="Outline List 1" w:semiHidden="1" w:unhideWhenUsed="1"/>
+    <w:lsdException w:name="Outline List 2" w:semiHidden="1" w:unhideWhenUsed="1"/>
+    <w:lsdException w:name="Outline List 3" w:semiHidden="1" w:unhideWhenUsed="1"/>
+    <w:lsdException w:name="Table Simple 1" w:semiHidden="1" w:unhideWhenUsed="1"/>
+    <w:lsdException w:name="Table Simple 2" w:semiHidden="1" w:unhideWhenUsed="1"/>
+    <w:lsdException w:name="Table Simple 3" w:semiHidden="1" w:unhideWhenUsed="1"/>
+    <w:lsdException w:name="Table Classic 1" w:semiHidden="1" w:unhideWhenUsed="1"/>
+    <w:lsdException w:name="Table Classic 2" w:semiHidden="1" w:unhideWhenUsed="1"/>
+    <w:lsdException w:name="Table Classic 3" w:semiHidden="1" w:unhideWhenUsed="1"/>
+    <w:lsdException w:name="Table Classic 4" w:semiHidden="1" w:unhideWhenUsed="1"/>
+    <w:lsdException w:name="Table Colorful 1" w:semiHidden="1" w:unhideWhenUsed="1"/>
+    <w:lsdException w:name="Table Colorful 2" w:semiHidden="1" w:unhideWhenUsed="1"/>
+    <w:lsdException w:name="Table Colorful 3" w:semiHidden="1" w:unhideWhenUsed="1"/>
+    <w:lsdException w:name="Table Columns 1" w:semiHidden="1" w:unhideWhenUsed="1"/>
+    <w:lsdException w:name="Table Columns 2" w:semiHidden="1" w:unhideWhenUsed="1"/>
+    <w:lsdException w:name="Table Columns 3" w:semiHidden="1" w:unhideWhenUsed="1"/>
+    <w:lsdException w:name="Table Columns 4" w:semiHidden="1" w:unhideWhenUsed="1"/>
+    <w:lsdException w:name="Table Columns 5" w:semiHidden="1" w:unhideWhenUsed="1"/>
+    <w:lsdException w:name="Table Grid 1" w:semiHidden="1" w:unhideWhenUsed="1"/>
+    <w:lsdException w:name="Table Grid 2" w:semiHidden="1" w:unhideWhenUsed="1"/>
+    <w:lsdException w:name="Table Grid 3" w:semiHidden="1" w:unhideWhenUsed="1"/>
+    <w:lsdException w:name="Table Grid 4" w:semiHidden="1" w:unhideWhenUsed="1"/>
+    <w:lsdException w:name="Table Grid 5" w:semiHidden="1" w:unhideWhenUsed="1"/>
+    <w:lsdException w:name="Table Grid 6" w:semiHidden="1" w:unhideWhenUsed="1"/>
+    <w:lsdException w:name="Table Grid 7" w:semiHidden="1" w:unhideWhenUsed="1"/>
+    <w:lsdException w:name="Table Grid 8" w:semiHidden="1" w:unhideWhenUsed="1"/>
+    <w:lsdException w:name="Table List 1" w:semiHidden="1" w:unhideWhenUsed="1"/>
+    <w:lsdException w:name="Table List 2" w:semiHidden="1" w:unhideWhenUsed="1"/>
+    <w:lsdException w:name="Table List 3" w:semiHidden="1" w:unhideWhenUsed="1"/>
+    <w:lsdException w:name="Table List 4" w:semiHidden="1" w:unhideWhenUsed="1"/>
+    <w:lsdException w:name="Table List 5" w:semiHidden="1" w:unhideWhenUsed="1"/>
+    <w:lsdException w:name="Table List 6" w:semiHidden="1" w:unhideWhenUsed="1"/>
+    <w:lsdException w:name="Table List 7" w:semiHidden="1" w:unhideWhenUsed="1"/>
+    <w:lsdException w:name="Table List 8" w:semiHidden="1" w:unhideWhenUsed="1"/>
+    <w:lsdException w:name="Table 3D effects 1" w:semiHidden="1" w:unhideWhenUsed="1"/>
+    <w:lsdException w:name="Table 3D effects 2" w:semiHidden="1" w:unhideWhenUsed="1"/>
+    <w:lsdException w:name="Table 3D effects 3" w:semiHidden="1" w:unhideWhenUsed="1"/>
+    <w:lsdException w:name="Table Contemporary" w:semiHidden="1" w:unhideWhenUsed="1"/>
+    <w:lsdException w:name="Table Elegant" w:semiHidden="1" w:unhideWhenUsed="1"/>
+    <w:lsdException w:name="Table Professional" w:semiHidden="1" w:unhideWhenUsed="1"/>
+    <w:lsdException w:name="Table Subtle 1" w:semiHidden="1" w:unhideWhenUsed="1"/>
+    <w:lsdException w:name="Table Subtle 2" w:semiHidden="1" w:unhideWhenUsed="1"/>
+    <w:lsdException w:name="Table Web 1" w:semiHidden="1" w:unhideWhenUsed="1"/>
+    <w:lsdException w:name="Table Web 2" w:semiHidden="1" w:unhideWhenUsed="1"/>
+    <w:lsdException w:name="Table Web 3" w:semiHidden="1" w:unhideWhenUsed="1"/>
+    <w:lsdException w:name="Table Theme" w:semiHidden="1" w:unhideWhenUsed="1"/>
     <w:lsdException w:name="Placeholder Text" w:semiHidden="1" w:uiPriority="99"/>
     <w:lsdException w:name="No Spacing" w:uiPriority="1" w:qFormat="1"/>
     <w:lsdException w:name="Light Shading" w:uiPriority="60"/>
@@ -3561,6 +4186,115 @@
     <w:lsdException w:name="Book Title" w:uiPriority="33" w:qFormat="1"/>
     <w:lsdException w:name="Bibliography" w:semiHidden="1" w:uiPriority="37" w:unhideWhenUsed="1"/>
     <w:lsdException w:name="TOC Heading" w:semiHidden="1" w:uiPriority="39" w:unhideWhenUsed="1" w:qFormat="1"/>
+    <w:lsdException w:name="Plain Table 1" w:uiPriority="41"/>
+    <w:lsdException w:name="Plain Table 2" w:uiPriority="42"/>
+    <w:lsdException w:name="Plain Table 3" w:uiPriority="43"/>
+    <w:lsdException w:name="Plain Table 4" w:uiPriority="44"/>
+    <w:lsdException w:name="Plain Table 5" w:uiPriority="45"/>
+    <w:lsdException w:name="Grid Table Light" w:uiPriority="40"/>
+    <w:lsdException w:name="Grid Table 1 Light" w:uiPriority="46"/>
+    <w:lsdException w:name="Grid Table 2" w:uiPriority="47"/>
+    <w:lsdException w:name="Grid Table 3" w:uiPriority="48"/>
+    <w:lsdException w:name="Grid Table 4" w:uiPriority="49"/>
+    <w:lsdException w:name="Grid Table 5 Dark" w:uiPriority="50"/>
+    <w:lsdException w:name="Grid Table 6 Colorful" w:uiPriority="51"/>
+    <w:lsdException w:name="Grid Table 7 Colorful" w:uiPriority="52"/>
+    <w:lsdException w:name="Grid Table 1 Light Accent 1" w:uiPriority="46"/>
+    <w:lsdException w:name="Grid Table 2 Accent 1" w:uiPriority="47"/>
+    <w:lsdException w:name="Grid Table 3 Accent 1" w:uiPriority="48"/>
+    <w:lsdException w:name="Grid Table 4 Accent 1" w:uiPriority="49"/>
+    <w:lsdException w:name="Grid Table 5 Dark Accent 1" w:uiPriority="50"/>
+    <w:lsdException w:name="Grid Table 6 Colorful Accent 1" w:uiPriority="51"/>
+    <w:lsdException w:name="Grid Table 7 Colorful Accent 1" w:uiPriority="52"/>
+    <w:lsdException w:name="Grid Table 1 Light Accent 2" w:uiPriority="46"/>
+    <w:lsdException w:name="Grid Table 2 Accent 2" w:uiPriority="47"/>
+    <w:lsdException w:name="Grid Table 3 Accent 2" w:uiPriority="48"/>
+    <w:lsdException w:name="Grid Table 4 Accent 2" w:uiPriority="49"/>
+    <w:lsdException w:name="Grid Table 5 Dark Accent 2" w:uiPriority="50"/>
+    <w:lsdException w:name="Grid Table 6 Colorful Accent 2" w:uiPriority="51"/>
+    <w:lsdException w:name="Grid Table 7 Colorful Accent 2" w:uiPriority="52"/>
+    <w:lsdException w:name="Grid Table 1 Light Accent 3" w:uiPriority="46"/>
+    <w:lsdException w:name="Grid Table 2 Accent 3" w:uiPriority="47"/>
+    <w:lsdException w:name="Grid Table 3 Accent 3" w:uiPriority="48"/>
+    <w:lsdException w:name="Grid Table 4 Accent 3" w:uiPriority="49"/>
+    <w:lsdException w:name="Grid Table 5 Dark Accent 3" w:uiPriority="50"/>
+    <w:lsdException w:name="Grid Table 6 Colorful Accent 3" w:uiPriority="51"/>
+    <w:lsdException w:name="Grid Table 7 Colorful Accent 3" w:uiPriority="52"/>
+    <w:lsdException w:name="Grid Table 1 Light Accent 4" w:uiPriority="46"/>
+    <w:lsdException w:name="Grid Table 2 Accent 4" w:uiPriority="47"/>
+    <w:lsdException w:name="Grid Table 3 Accent 4" w:uiPriority="48"/>
+    <w:lsdException w:name="Grid Table 4 Accent 4" w:uiPriority="49"/>
+    <w:lsdException w:name="Grid Table 5 Dark Accent 4" w:uiPriority="50"/>
+    <w:lsdException w:name="Grid Table 6 Colorful Accent 4" w:uiPriority="51"/>
+    <w:lsdException w:name="Grid Table 7 Colorful Accent 4" w:uiPriority="52"/>
+    <w:lsdException w:name="Grid Table 1 Light Accent 5" w:uiPriority="46"/>
+    <w:lsdException w:name="Grid Table 2 Accent 5" w:uiPriority="47"/>
+    <w:lsdException w:name="Grid Table 3 Accent 5" w:uiPriority="48"/>
+    <w:lsdException w:name="Grid Table 4 Accent 5" w:uiPriority="49"/>
+    <w:lsdException w:name="Grid Table 5 Dark Accent 5" w:uiPriority="50"/>
+    <w:lsdException w:name="Grid Table 6 Colorful Accent 5" w:uiPriority="51"/>
+    <w:lsdException w:name="Grid Table 7 Colorful Accent 5" w:uiPriority="52"/>
+    <w:lsdException w:name="Grid Table 1 Light Accent 6" w:uiPriority="46"/>
+    <w:lsdException w:name="Grid Table 2 Accent 6" w:uiPriority="47"/>
+    <w:lsdException w:name="Grid Table 3 Accent 6" w:uiPriority="48"/>
+    <w:lsdException w:name="Grid Table 4 Accent 6" w:uiPriority="49"/>
+    <w:lsdException w:name="Grid Table 5 Dark Accent 6" w:uiPriority="50"/>
+    <w:lsdException w:name="Grid Table 6 Colorful Accent 6" w:uiPriority="51"/>
+    <w:lsdException w:name="Grid Table 7 Colorful Accent 6" w:uiPriority="52"/>
+    <w:lsdException w:name="List Table 1 Light" w:uiPriority="46"/>
+    <w:lsdException w:name="List Table 2" w:uiPriority="47"/>
+    <w:lsdException w:name="List Table 3" w:uiPriority="48"/>
+    <w:lsdException w:name="List Table 4" w:uiPriority="49"/>
+    <w:lsdException w:name="List Table 5 Dark" w:uiPriority="50"/>
+    <w:lsdException w:name="List Table 6 Colorful" w:uiPriority="51"/>
+    <w:lsdException w:name="List Table 7 Colorful" w:uiPriority="52"/>
+    <w:lsdException w:name="List Table 1 Light Accent 1" w:uiPriority="46"/>
+    <w:lsdException w:name="List Table 2 Accent 1" w:uiPriority="47"/>
+    <w:lsdException w:name="List Table 3 Accent 1" w:uiPriority="48"/>
+    <w:lsdException w:name="List Table 4 Accent 1" w:uiPriority="49"/>
+    <w:lsdException w:name="List Table 5 Dark Accent 1" w:uiPriority="50"/>
+    <w:lsdException w:name="List Table 6 Colorful Accent 1" w:uiPriority="51"/>
+    <w:lsdException w:name="List Table 7 Colorful Accent 1" w:uiPriority="52"/>
+    <w:lsdException w:name="List Table 1 Light Accent 2" w:uiPriority="46"/>
+    <w:lsdException w:name="List Table 2 Accent 2" w:uiPriority="47"/>
+    <w:lsdException w:name="List Table 3 Accent 2" w:uiPriority="48"/>
+    <w:lsdException w:name="List Table 4 Accent 2" w:uiPriority="49"/>
+    <w:lsdException w:name="List Table 5 Dark Accent 2" w:uiPriority="50"/>
+    <w:lsdException w:name="List Table 6 Colorful Accent 2" w:uiPriority="51"/>
+    <w:lsdException w:name="List Table 7 Colorful Accent 2" w:uiPriority="52"/>
+    <w:lsdException w:name="List Table 1 Light Accent 3" w:uiPriority="46"/>
+    <w:lsdException w:name="List Table 2 Accent 3" w:uiPriority="47"/>
+    <w:lsdException w:name="List Table 3 Accent 3" w:uiPriority="48"/>
+    <w:lsdException w:name="List Table 4 Accent 3" w:uiPriority="49"/>
+    <w:lsdException w:name="List Table 5 Dark Accent 3" w:uiPriority="50"/>
+    <w:lsdException w:name="List Table 6 Colorful Accent 3" w:uiPriority="51"/>
+    <w:lsdException w:name="List Table 7 Colorful Accent 3" w:uiPriority="52"/>
+    <w:lsdException w:name="List Table 1 Light Accent 4" w:uiPriority="46"/>
+    <w:lsdException w:name="List Table 2 Accent 4" w:uiPriority="47"/>
+    <w:lsdException w:name="List Table 3 Accent 4" w:uiPriority="48"/>
+    <w:lsdException w:name="List Table 4 Accent 4" w:uiPriority="49"/>
+    <w:lsdException w:name="List Table 5 Dark Accent 4" w:uiPriority="50"/>
+    <w:lsdException w:name="List Table 6 Colorful Accent 4" w:uiPriority="51"/>
+    <w:lsdException w:name="List Table 7 Colorful Accent 4" w:uiPriority="52"/>
+    <w:lsdException w:name="List Table 1 Light Accent 5" w:uiPriority="46"/>
+    <w:lsdException w:name="List Table 2 Accent 5" w:uiPriority="47"/>
+    <w:lsdException w:name="List Table 3 Accent 5" w:uiPriority="48"/>
+    <w:lsdException w:name="List Table 4 Accent 5" w:uiPriority="49"/>
+    <w:lsdException w:name="List Table 5 Dark Accent 5" w:uiPriority="50"/>
+    <w:lsdException w:name="List Table 6 Colorful Accent 5" w:uiPriority="51"/>
+    <w:lsdException w:name="List Table 7 Colorful Accent 5" w:uiPriority="52"/>
+    <w:lsdException w:name="List Table 1 Light Accent 6" w:uiPriority="46"/>
+    <w:lsdException w:name="List Table 2 Accent 6" w:uiPriority="47"/>
+    <w:lsdException w:name="List Table 3 Accent 6" w:uiPriority="48"/>
+    <w:lsdException w:name="List Table 4 Accent 6" w:uiPriority="49"/>
+    <w:lsdException w:name="List Table 5 Dark Accent 6" w:uiPriority="50"/>
+    <w:lsdException w:name="List Table 6 Colorful Accent 6" w:uiPriority="51"/>
+    <w:lsdException w:name="List Table 7 Colorful Accent 6" w:uiPriority="52"/>
+    <w:lsdException w:name="Mention" w:semiHidden="1" w:uiPriority="99" w:unhideWhenUsed="1"/>
+    <w:lsdException w:name="Smart Hyperlink" w:semiHidden="1" w:uiPriority="99" w:unhideWhenUsed="1"/>
+    <w:lsdException w:name="Hashtag" w:semiHidden="1" w:uiPriority="99" w:unhideWhenUsed="1"/>
+    <w:lsdException w:name="Unresolved Mention" w:semiHidden="1" w:uiPriority="99" w:unhideWhenUsed="1"/>
+    <w:lsdException w:name="Smart Link" w:semiHidden="1" w:uiPriority="99" w:unhideWhenUsed="1"/>
   </w:latentStyles>
   <w:style w:type="paragraph" w:default="1" w:styleId="Normal">
     <w:name w:val="Normal"/>
@@ -3647,7 +4381,6 @@
     <w:basedOn w:val="TableNormal"/>
     <w:rsid w:val="008A788D"/>
     <w:tblPr>
-      <w:tblInd w:w="0" w:type="dxa"/>
       <w:tblBorders>
         <w:top w:val="single" w:sz="4" w:space="0" w:color="auto"/>
         <w:left w:val="single" w:sz="4" w:space="0" w:color="auto"/>
@@ -3656,344 +4389,6 @@
         <w:insideH w:val="single" w:sz="4" w:space="0" w:color="auto"/>
         <w:insideV w:val="single" w:sz="4" w:space="0" w:color="auto"/>
       </w:tblBorders>
-      <w:tblCellMar>
-        <w:top w:w="0" w:type="dxa"/>
-        <w:left w:w="108" w:type="dxa"/>
-        <w:bottom w:w="0" w:type="dxa"/>
-        <w:right w:w="108" w:type="dxa"/>
-      </w:tblCellMar>
-    </w:tblPr>
-  </w:style>
-  <w:style w:type="character" w:styleId="CommentReference">
-    <w:name w:val="annotation reference"/>
-    <w:basedOn w:val="DefaultParagraphFont"/>
-    <w:rsid w:val="00444A09"/>
-    <w:rPr>
-      <w:sz w:val="16"/>
-      <w:szCs w:val="16"/>
-    </w:rPr>
-  </w:style>
-  <w:style w:type="paragraph" w:styleId="CommentText">
-    <w:name w:val="annotation text"/>
-    <w:basedOn w:val="Normal"/>
-    <w:link w:val="CommentTextChar"/>
-    <w:rsid w:val="00444A09"/>
-    <w:rPr>
-      <w:sz w:val="20"/>
-      <w:szCs w:val="20"/>
-    </w:rPr>
-  </w:style>
-  <w:style w:type="character" w:customStyle="1" w:styleId="CommentTextChar">
-    <w:name w:val="Comment Text Char"/>
-    <w:basedOn w:val="DefaultParagraphFont"/>
-    <w:link w:val="CommentText"/>
-    <w:rsid w:val="00444A09"/>
-    <w:rPr>
-      <w:lang w:eastAsia="en-US"/>
-    </w:rPr>
-  </w:style>
-  <w:style w:type="paragraph" w:styleId="CommentSubject">
-    <w:name w:val="annotation subject"/>
-    <w:basedOn w:val="CommentText"/>
-    <w:next w:val="CommentText"/>
-    <w:link w:val="CommentSubjectChar"/>
-    <w:rsid w:val="00444A09"/>
-    <w:rPr>
-      <w:b/>
-      <w:bCs/>
-    </w:rPr>
-  </w:style>
-  <w:style w:type="character" w:customStyle="1" w:styleId="CommentSubjectChar">
-    <w:name w:val="Comment Subject Char"/>
-    <w:basedOn w:val="CommentTextChar"/>
-    <w:link w:val="CommentSubject"/>
-    <w:rsid w:val="00444A09"/>
-    <w:rPr>
-      <w:b/>
-      <w:bCs/>
-      <w:lang w:eastAsia="en-US"/>
-    </w:rPr>
-  </w:style>
-  <w:style w:type="paragraph" w:styleId="BalloonText">
-    <w:name w:val="Balloon Text"/>
-    <w:basedOn w:val="Normal"/>
-    <w:link w:val="BalloonTextChar"/>
-    <w:rsid w:val="00444A09"/>
-    <w:rPr>
-      <w:rFonts w:ascii="Tahoma" w:hAnsi="Tahoma" w:cs="Tahoma"/>
-      <w:sz w:val="16"/>
-      <w:szCs w:val="16"/>
-    </w:rPr>
-  </w:style>
-  <w:style w:type="character" w:customStyle="1" w:styleId="BalloonTextChar">
-    <w:name w:val="Balloon Text Char"/>
-    <w:basedOn w:val="DefaultParagraphFont"/>
-    <w:link w:val="BalloonText"/>
-    <w:rsid w:val="00444A09"/>
-    <w:rPr>
-      <w:rFonts w:ascii="Tahoma" w:hAnsi="Tahoma" w:cs="Tahoma"/>
-      <w:sz w:val="16"/>
-      <w:szCs w:val="16"/>
-      <w:lang w:eastAsia="en-US"/>
-    </w:rPr>
-  </w:style>
-  <w:style w:type="character" w:customStyle="1" w:styleId="Heading1Char">
-    <w:name w:val="Heading 1 Char"/>
-    <w:basedOn w:val="DefaultParagraphFont"/>
-    <w:link w:val="Heading1"/>
-    <w:rsid w:val="00A54205"/>
-    <w:rPr>
-      <w:rFonts w:asciiTheme="majorHAnsi" w:eastAsiaTheme="majorEastAsia" w:hAnsiTheme="majorHAnsi" w:cstheme="majorBidi"/>
-      <w:b/>
-      <w:bCs/>
-      <w:color w:val="2F5496" w:themeColor="accent1" w:themeShade="BF"/>
-      <w:sz w:val="28"/>
-      <w:szCs w:val="28"/>
-      <w:lang w:eastAsia="en-US"/>
-    </w:rPr>
-  </w:style>
-</w:styles>
-</file>
-
-<file path=word/stylesWithEffects.xml><?xml version="1.0" encoding="utf-8"?>
-<w:styles xmlns:wpc="http://schemas.microsoft.com/office/word/2010/wordprocessingCanvas" xmlns:mc="http://schemas.openxmlformats.org/markup-compatibility/2006" xmlns:o="urn:schemas-microsoft-com:office:office" xmlns:r="http://schemas.openxmlformats.org/officeDocument/2006/relationships" xmlns:m="http://schemas.openxmlformats.org/officeDocument/2006/math" xmlns:v="urn:schemas-microsoft-com:vml" xmlns:wp14="http://schemas.microsoft.com/office/word/2010/wordprocessingDrawing" xmlns:wp="http://schemas.openxmlformats.org/drawingml/2006/wordprocessingDrawing" xmlns:w10="urn:schemas-microsoft-com:office:word" xmlns:w="http://schemas.openxmlformats.org/wordprocessingml/2006/main" xmlns:w14="http://schemas.microsoft.com/office/word/2010/wordml" xmlns:wpg="http://schemas.microsoft.com/office/word/2010/wordprocessingGroup" xmlns:wpi="http://schemas.microsoft.com/office/word/2010/wordprocessingInk" xmlns:wne="http://schemas.microsoft.com/office/word/2006/wordml" xmlns:wps="http://schemas.microsoft.com/office/word/2010/wordprocessingShape" mc:Ignorable="w14 wp14">
-  <w:docDefaults>
-    <w:rPrDefault>
-      <w:rPr>
-        <w:rFonts w:ascii="Times New Roman" w:eastAsia="Times New Roman" w:hAnsi="Times New Roman" w:cs="Times New Roman"/>
-        <w:lang w:val="en-US" w:eastAsia="ja-JP" w:bidi="ar-SA"/>
-      </w:rPr>
-    </w:rPrDefault>
-    <w:pPrDefault/>
-  </w:docDefaults>
-  <w:latentStyles w:defLockedState="0" w:defUIPriority="0" w:defSemiHidden="0" w:defUnhideWhenUsed="0" w:defQFormat="0" w:count="267">
-    <w:lsdException w:name="Normal" w:qFormat="1"/>
-    <w:lsdException w:name="heading 1" w:qFormat="1"/>
-    <w:lsdException w:name="heading 2" w:semiHidden="1" w:unhideWhenUsed="1" w:qFormat="1"/>
-    <w:lsdException w:name="heading 3" w:semiHidden="1" w:unhideWhenUsed="1" w:qFormat="1"/>
-    <w:lsdException w:name="heading 4" w:semiHidden="1" w:unhideWhenUsed="1" w:qFormat="1"/>
-    <w:lsdException w:name="heading 5" w:semiHidden="1" w:unhideWhenUsed="1" w:qFormat="1"/>
-    <w:lsdException w:name="heading 6" w:semiHidden="1" w:unhideWhenUsed="1" w:qFormat="1"/>
-    <w:lsdException w:name="heading 7" w:semiHidden="1" w:unhideWhenUsed="1" w:qFormat="1"/>
-    <w:lsdException w:name="heading 8" w:semiHidden="1" w:unhideWhenUsed="1" w:qFormat="1"/>
-    <w:lsdException w:name="heading 9" w:semiHidden="1" w:unhideWhenUsed="1" w:qFormat="1"/>
-    <w:lsdException w:name="caption" w:semiHidden="1" w:unhideWhenUsed="1" w:qFormat="1"/>
-    <w:lsdException w:name="Title" w:qFormat="1"/>
-    <w:lsdException w:name="Subtitle" w:qFormat="1"/>
-    <w:lsdException w:name="Strong" w:qFormat="1"/>
-    <w:lsdException w:name="Emphasis" w:qFormat="1"/>
-    <w:lsdException w:name="Placeholder Text" w:semiHidden="1" w:uiPriority="99"/>
-    <w:lsdException w:name="No Spacing" w:uiPriority="1" w:qFormat="1"/>
-    <w:lsdException w:name="Light Shading" w:uiPriority="60"/>
-    <w:lsdException w:name="Light List" w:uiPriority="61"/>
-    <w:lsdException w:name="Light Grid" w:uiPriority="62"/>
-    <w:lsdException w:name="Medium Shading 1" w:uiPriority="63"/>
-    <w:lsdException w:name="Medium Shading 2" w:uiPriority="64"/>
-    <w:lsdException w:name="Medium List 1" w:uiPriority="65"/>
-    <w:lsdException w:name="Medium List 2" w:uiPriority="66"/>
-    <w:lsdException w:name="Medium Grid 1" w:uiPriority="67"/>
-    <w:lsdException w:name="Medium Grid 2" w:uiPriority="68"/>
-    <w:lsdException w:name="Medium Grid 3" w:uiPriority="69"/>
-    <w:lsdException w:name="Dark List" w:uiPriority="70"/>
-    <w:lsdException w:name="Colorful Shading" w:uiPriority="71"/>
-    <w:lsdException w:name="Colorful List" w:uiPriority="72"/>
-    <w:lsdException w:name="Colorful Grid" w:uiPriority="73"/>
-    <w:lsdException w:name="Light Shading Accent 1" w:uiPriority="60"/>
-    <w:lsdException w:name="Light List Accent 1" w:uiPriority="61"/>
-    <w:lsdException w:name="Light Grid Accent 1" w:uiPriority="62"/>
-    <w:lsdException w:name="Medium Shading 1 Accent 1" w:uiPriority="63"/>
-    <w:lsdException w:name="Medium Shading 2 Accent 1" w:uiPriority="64"/>
-    <w:lsdException w:name="Medium List 1 Accent 1" w:uiPriority="65"/>
-    <w:lsdException w:name="Revision" w:semiHidden="1" w:uiPriority="99"/>
-    <w:lsdException w:name="List Paragraph" w:uiPriority="34" w:qFormat="1"/>
-    <w:lsdException w:name="Quote" w:uiPriority="29" w:qFormat="1"/>
-    <w:lsdException w:name="Intense Quote" w:uiPriority="30" w:qFormat="1"/>
-    <w:lsdException w:name="Medium List 2 Accent 1" w:uiPriority="66"/>
-    <w:lsdException w:name="Medium Grid 1 Accent 1" w:uiPriority="67"/>
-    <w:lsdException w:name="Medium Grid 2 Accent 1" w:uiPriority="68"/>
-    <w:lsdException w:name="Medium Grid 3 Accent 1" w:uiPriority="69"/>
-    <w:lsdException w:name="Dark List Accent 1" w:uiPriority="70"/>
-    <w:lsdException w:name="Colorful Shading Accent 1" w:uiPriority="71"/>
-    <w:lsdException w:name="Colorful List Accent 1" w:uiPriority="72"/>
-    <w:lsdException w:name="Colorful Grid Accent 1" w:uiPriority="73"/>
-    <w:lsdException w:name="Light Shading Accent 2" w:uiPriority="60"/>
-    <w:lsdException w:name="Light List Accent 2" w:uiPriority="61"/>
-    <w:lsdException w:name="Light Grid Accent 2" w:uiPriority="62"/>
-    <w:lsdException w:name="Medium Shading 1 Accent 2" w:uiPriority="63"/>
-    <w:lsdException w:name="Medium Shading 2 Accent 2" w:uiPriority="64"/>
-    <w:lsdException w:name="Medium List 1 Accent 2" w:uiPriority="65"/>
-    <w:lsdException w:name="Medium List 2 Accent 2" w:uiPriority="66"/>
-    <w:lsdException w:name="Medium Grid 1 Accent 2" w:uiPriority="67"/>
-    <w:lsdException w:name="Medium Grid 2 Accent 2" w:uiPriority="68"/>
-    <w:lsdException w:name="Medium Grid 3 Accent 2" w:uiPriority="69"/>
-    <w:lsdException w:name="Dark List Accent 2" w:uiPriority="70"/>
-    <w:lsdException w:name="Colorful Shading Accent 2" w:uiPriority="71"/>
-    <w:lsdException w:name="Colorful List Accent 2" w:uiPriority="72"/>
-    <w:lsdException w:name="Colorful Grid Accent 2" w:uiPriority="73"/>
-    <w:lsdException w:name="Light Shading Accent 3" w:uiPriority="60"/>
-    <w:lsdException w:name="Light List Accent 3" w:uiPriority="61"/>
-    <w:lsdException w:name="Light Grid Accent 3" w:uiPriority="62"/>
-    <w:lsdException w:name="Medium Shading 1 Accent 3" w:uiPriority="63"/>
-    <w:lsdException w:name="Medium Shading 2 Accent 3" w:uiPriority="64"/>
-    <w:lsdException w:name="Medium List 1 Accent 3" w:uiPriority="65"/>
-    <w:lsdException w:name="Medium List 2 Accent 3" w:uiPriority="66"/>
-    <w:lsdException w:name="Medium Grid 1 Accent 3" w:uiPriority="67"/>
-    <w:lsdException w:name="Medium Grid 2 Accent 3" w:uiPriority="68"/>
-    <w:lsdException w:name="Medium Grid 3 Accent 3" w:uiPriority="69"/>
-    <w:lsdException w:name="Dark List Accent 3" w:uiPriority="70"/>
-    <w:lsdException w:name="Colorful Shading Accent 3" w:uiPriority="71"/>
-    <w:lsdException w:name="Colorful List Accent 3" w:uiPriority="72"/>
-    <w:lsdException w:name="Colorful Grid Accent 3" w:uiPriority="73"/>
-    <w:lsdException w:name="Light Shading Accent 4" w:uiPriority="60"/>
-    <w:lsdException w:name="Light List Accent 4" w:uiPriority="61"/>
-    <w:lsdException w:name="Light Grid Accent 4" w:uiPriority="62"/>
-    <w:lsdException w:name="Medium Shading 1 Accent 4" w:uiPriority="63"/>
-    <w:lsdException w:name="Medium Shading 2 Accent 4" w:uiPriority="64"/>
-    <w:lsdException w:name="Medium List 1 Accent 4" w:uiPriority="65"/>
-    <w:lsdException w:name="Medium List 2 Accent 4" w:uiPriority="66"/>
-    <w:lsdException w:name="Medium Grid 1 Accent 4" w:uiPriority="67"/>
-    <w:lsdException w:name="Medium Grid 2 Accent 4" w:uiPriority="68"/>
-    <w:lsdException w:name="Medium Grid 3 Accent 4" w:uiPriority="69"/>
-    <w:lsdException w:name="Dark List Accent 4" w:uiPriority="70"/>
-    <w:lsdException w:name="Colorful Shading Accent 4" w:uiPriority="71"/>
-    <w:lsdException w:name="Colorful List Accent 4" w:uiPriority="72"/>
-    <w:lsdException w:name="Colorful Grid Accent 4" w:uiPriority="73"/>
-    <w:lsdException w:name="Light Shading Accent 5" w:uiPriority="60"/>
-    <w:lsdException w:name="Light List Accent 5" w:uiPriority="61"/>
-    <w:lsdException w:name="Light Grid Accent 5" w:uiPriority="62"/>
-    <w:lsdException w:name="Medium Shading 1 Accent 5" w:uiPriority="63"/>
-    <w:lsdException w:name="Medium Shading 2 Accent 5" w:uiPriority="64"/>
-    <w:lsdException w:name="Medium List 1 Accent 5" w:uiPriority="65"/>
-    <w:lsdException w:name="Medium List 2 Accent 5" w:uiPriority="66"/>
-    <w:lsdException w:name="Medium Grid 1 Accent 5" w:uiPriority="67"/>
-    <w:lsdException w:name="Medium Grid 2 Accent 5" w:uiPriority="68"/>
-    <w:lsdException w:name="Medium Grid 3 Accent 5" w:uiPriority="69"/>
-    <w:lsdException w:name="Dark List Accent 5" w:uiPriority="70"/>
-    <w:lsdException w:name="Colorful Shading Accent 5" w:uiPriority="71"/>
-    <w:lsdException w:name="Colorful List Accent 5" w:uiPriority="72"/>
-    <w:lsdException w:name="Colorful Grid Accent 5" w:uiPriority="73"/>
-    <w:lsdException w:name="Light Shading Accent 6" w:uiPriority="60"/>
-    <w:lsdException w:name="Light List Accent 6" w:uiPriority="61"/>
-    <w:lsdException w:name="Light Grid Accent 6" w:uiPriority="62"/>
-    <w:lsdException w:name="Medium Shading 1 Accent 6" w:uiPriority="63"/>
-    <w:lsdException w:name="Medium Shading 2 Accent 6" w:uiPriority="64"/>
-    <w:lsdException w:name="Medium List 1 Accent 6" w:uiPriority="65"/>
-    <w:lsdException w:name="Medium List 2 Accent 6" w:uiPriority="66"/>
-    <w:lsdException w:name="Medium Grid 1 Accent 6" w:uiPriority="67"/>
-    <w:lsdException w:name="Medium Grid 2 Accent 6" w:uiPriority="68"/>
-    <w:lsdException w:name="Medium Grid 3 Accent 6" w:uiPriority="69"/>
-    <w:lsdException w:name="Dark List Accent 6" w:uiPriority="70"/>
-    <w:lsdException w:name="Colorful Shading Accent 6" w:uiPriority="71"/>
-    <w:lsdException w:name="Colorful List Accent 6" w:uiPriority="72"/>
-    <w:lsdException w:name="Colorful Grid Accent 6" w:uiPriority="73"/>
-    <w:lsdException w:name="Subtle Emphasis" w:uiPriority="19" w:qFormat="1"/>
-    <w:lsdException w:name="Intense Emphasis" w:uiPriority="21" w:qFormat="1"/>
-    <w:lsdException w:name="Subtle Reference" w:uiPriority="31" w:qFormat="1"/>
-    <w:lsdException w:name="Intense Reference" w:uiPriority="32" w:qFormat="1"/>
-    <w:lsdException w:name="Book Title" w:uiPriority="33" w:qFormat="1"/>
-    <w:lsdException w:name="Bibliography" w:semiHidden="1" w:uiPriority="37" w:unhideWhenUsed="1"/>
-    <w:lsdException w:name="TOC Heading" w:semiHidden="1" w:uiPriority="39" w:unhideWhenUsed="1" w:qFormat="1"/>
-  </w:latentStyles>
-  <w:style w:type="paragraph" w:default="1" w:styleId="Normal">
-    <w:name w:val="Normal"/>
-    <w:qFormat/>
-    <w:rPr>
-      <w:sz w:val="24"/>
-      <w:szCs w:val="24"/>
-      <w:lang w:eastAsia="en-US"/>
-    </w:rPr>
-  </w:style>
-  <w:style w:type="paragraph" w:styleId="Heading1">
-    <w:name w:val="heading 1"/>
-    <w:basedOn w:val="Normal"/>
-    <w:next w:val="Normal"/>
-    <w:link w:val="Heading1Char"/>
-    <w:qFormat/>
-    <w:rsid w:val="00A54205"/>
-    <w:pPr>
-      <w:keepNext/>
-      <w:keepLines/>
-      <w:spacing w:before="480"/>
-      <w:outlineLvl w:val="0"/>
-    </w:pPr>
-    <w:rPr>
-      <w:rFonts w:asciiTheme="majorHAnsi" w:eastAsiaTheme="majorEastAsia" w:hAnsiTheme="majorHAnsi" w:cstheme="majorBidi"/>
-      <w:b/>
-      <w:bCs/>
-      <w:color w:val="2F5496" w:themeColor="accent1" w:themeShade="BF"/>
-      <w:sz w:val="28"/>
-      <w:szCs w:val="28"/>
-    </w:rPr>
-  </w:style>
-  <w:style w:type="character" w:default="1" w:styleId="DefaultParagraphFont">
-    <w:name w:val="Default Paragraph Font"/>
-    <w:uiPriority w:val="1"/>
-    <w:semiHidden/>
-    <w:unhideWhenUsed/>
-  </w:style>
-  <w:style w:type="table" w:default="1" w:styleId="TableNormal">
-    <w:name w:val="Normal Table"/>
-    <w:uiPriority w:val="99"/>
-    <w:semiHidden/>
-    <w:unhideWhenUsed/>
-    <w:tblPr>
-      <w:tblInd w:w="0" w:type="dxa"/>
-      <w:tblCellMar>
-        <w:top w:w="0" w:type="dxa"/>
-        <w:left w:w="108" w:type="dxa"/>
-        <w:bottom w:w="0" w:type="dxa"/>
-        <w:right w:w="108" w:type="dxa"/>
-      </w:tblCellMar>
-    </w:tblPr>
-  </w:style>
-  <w:style w:type="numbering" w:default="1" w:styleId="NoList">
-    <w:name w:val="No List"/>
-    <w:uiPriority w:val="99"/>
-    <w:semiHidden/>
-    <w:unhideWhenUsed/>
-  </w:style>
-  <w:style w:type="paragraph" w:styleId="Header">
-    <w:name w:val="header"/>
-    <w:basedOn w:val="Normal"/>
-    <w:rsid w:val="008A788D"/>
-    <w:pPr>
-      <w:tabs>
-        <w:tab w:val="center" w:pos="4320"/>
-        <w:tab w:val="right" w:pos="8640"/>
-      </w:tabs>
-    </w:pPr>
-  </w:style>
-  <w:style w:type="paragraph" w:styleId="Footer">
-    <w:name w:val="footer"/>
-    <w:basedOn w:val="Normal"/>
-    <w:rsid w:val="008A788D"/>
-    <w:pPr>
-      <w:tabs>
-        <w:tab w:val="center" w:pos="4320"/>
-        <w:tab w:val="right" w:pos="8640"/>
-      </w:tabs>
-    </w:pPr>
-  </w:style>
-  <w:style w:type="table" w:styleId="TableGrid">
-    <w:name w:val="Table Grid"/>
-    <w:basedOn w:val="TableNormal"/>
-    <w:rsid w:val="008A788D"/>
-    <w:tblPr>
-      <w:tblInd w:w="0" w:type="dxa"/>
-      <w:tblBorders>
-        <w:top w:val="single" w:sz="4" w:space="0" w:color="auto"/>
-        <w:left w:val="single" w:sz="4" w:space="0" w:color="auto"/>
-        <w:bottom w:val="single" w:sz="4" w:space="0" w:color="auto"/>
-        <w:right w:val="single" w:sz="4" w:space="0" w:color="auto"/>
-        <w:insideH w:val="single" w:sz="4" w:space="0" w:color="auto"/>
-        <w:insideV w:val="single" w:sz="4" w:space="0" w:color="auto"/>
-      </w:tblBorders>
-      <w:tblCellMar>
-        <w:top w:w="0" w:type="dxa"/>
-        <w:left w:w="108" w:type="dxa"/>
-        <w:bottom w:w="0" w:type="dxa"/>
-        <w:right w:w="108" w:type="dxa"/>
-      </w:tblCellMar>
     </w:tblPr>
   </w:style>
   <w:style w:type="character" w:styleId="CommentReference">
@@ -4376,7 +4771,7 @@
   <a:extraClrSchemeLst/>
   <a:extLst>
     <a:ext uri="{05A4C25C-085E-4340-85A3-A5531E510DB2}">
-      <thm15:themeFamily xmlns="" xmlns:thm15="http://schemas.microsoft.com/office/thememl/2012/main" name="Office Theme" id="{62F939B6-93AF-4DB8-9C6B-D6C7DFDC589F}" vid="{4A3C46E8-61CC-4603-A589-7422A47A8E4A}"/>
+      <thm15:themeFamily xmlns:thm15="http://schemas.microsoft.com/office/thememl/2012/main" name="Office Theme" id="{62F939B6-93AF-4DB8-9C6B-D6C7DFDC589F}" vid="{4A3C46E8-61CC-4603-A589-7422A47A8E4A}"/>
     </a:ext>
   </a:extLst>
 </a:theme>

</xml_diff>